<commit_message>
Ajout marque au rapport
</commit_message>
<xml_diff>
--- a/Doc/marque.docx
+++ b/Doc/marque.docx
@@ -678,7 +678,7 @@
       <w:tblPr>
         <w:tblW w:w="2268" w:type="dxa"/>
         <w:jc w:val="left"/>
-        <w:tblInd w:w="8" w:type="dxa"/>
+        <w:tblInd w:w="1" w:type="dxa"/>
         <w:tblBorders>
           <w:top w:val="single" w:sz="6" w:space="0" w:color="00000A"/>
           <w:left w:val="single" w:sz="6" w:space="0" w:color="00000A"/>
@@ -689,11 +689,11 @@
         </w:tblBorders>
         <w:tblCellMar>
           <w:top w:w="0" w:type="dxa"/>
-          <w:left w:w="0" w:type="dxa"/>
+          <w:left w:w="-7" w:type="dxa"/>
           <w:bottom w:w="0" w:type="dxa"/>
           <w:right w:w="0" w:type="dxa"/>
         </w:tblCellMar>
-        <w:tblLook w:val="0000" w:noVBand="0" w:noHBand="0" w:lastColumn="0" w:firstColumn="0" w:lastRow="0" w:firstRow="0"/>
+        <w:tblLook w:noVBand="0" w:val="0000" w:noHBand="0" w:lastColumn="0" w:firstColumn="0" w:lastRow="0" w:firstRow="0"/>
       </w:tblPr>
       <w:tblGrid>
         <w:gridCol w:w="2268"/>
@@ -715,7 +715,7 @@
             </w:tcBorders>
             <w:shd w:fill="auto" w:val="clear"/>
             <w:tcMar>
-              <w:left w:w="0" w:type="dxa"/>
+              <w:left w:w="-7" w:type="dxa"/>
             </w:tcMar>
           </w:tcPr>
           <w:p>
@@ -771,7 +771,7 @@
       <w:tblPr>
         <w:tblW w:w="2268" w:type="dxa"/>
         <w:jc w:val="left"/>
-        <w:tblInd w:w="8" w:type="dxa"/>
+        <w:tblInd w:w="1" w:type="dxa"/>
         <w:tblBorders>
           <w:top w:val="single" w:sz="6" w:space="0" w:color="00000A"/>
           <w:left w:val="single" w:sz="6" w:space="0" w:color="00000A"/>
@@ -782,11 +782,11 @@
         </w:tblBorders>
         <w:tblCellMar>
           <w:top w:w="0" w:type="dxa"/>
-          <w:left w:w="0" w:type="dxa"/>
+          <w:left w:w="-7" w:type="dxa"/>
           <w:bottom w:w="0" w:type="dxa"/>
           <w:right w:w="0" w:type="dxa"/>
         </w:tblCellMar>
-        <w:tblLook w:val="0000" w:noVBand="0" w:noHBand="0" w:lastColumn="0" w:firstColumn="0" w:lastRow="0" w:firstRow="0"/>
+        <w:tblLook w:noVBand="0" w:val="0000" w:noHBand="0" w:lastColumn="0" w:firstColumn="0" w:lastRow="0" w:firstRow="0"/>
       </w:tblPr>
       <w:tblGrid>
         <w:gridCol w:w="2268"/>
@@ -808,7 +808,7 @@
             </w:tcBorders>
             <w:shd w:fill="auto" w:val="clear"/>
             <w:tcMar>
-              <w:left w:w="0" w:type="dxa"/>
+              <w:left w:w="-7" w:type="dxa"/>
             </w:tcMar>
           </w:tcPr>
           <w:p>
@@ -880,7 +880,7 @@
       <w:tblPr>
         <w:tblW w:w="2268" w:type="dxa"/>
         <w:jc w:val="left"/>
-        <w:tblInd w:w="8" w:type="dxa"/>
+        <w:tblInd w:w="1" w:type="dxa"/>
         <w:tblBorders>
           <w:top w:val="single" w:sz="6" w:space="0" w:color="00000A"/>
           <w:left w:val="single" w:sz="6" w:space="0" w:color="00000A"/>
@@ -891,11 +891,11 @@
         </w:tblBorders>
         <w:tblCellMar>
           <w:top w:w="0" w:type="dxa"/>
-          <w:left w:w="0" w:type="dxa"/>
+          <w:left w:w="-7" w:type="dxa"/>
           <w:bottom w:w="0" w:type="dxa"/>
           <w:right w:w="0" w:type="dxa"/>
         </w:tblCellMar>
-        <w:tblLook w:val="0000" w:noVBand="0" w:noHBand="0" w:lastColumn="0" w:firstColumn="0" w:lastRow="0" w:firstRow="0"/>
+        <w:tblLook w:noVBand="0" w:val="0000" w:noHBand="0" w:lastColumn="0" w:firstColumn="0" w:lastRow="0" w:firstRow="0"/>
       </w:tblPr>
       <w:tblGrid>
         <w:gridCol w:w="2268"/>
@@ -917,7 +917,7 @@
             </w:tcBorders>
             <w:shd w:fill="auto" w:val="clear"/>
             <w:tcMar>
-              <w:left w:w="0" w:type="dxa"/>
+              <w:left w:w="-7" w:type="dxa"/>
             </w:tcMar>
           </w:tcPr>
           <w:p>
@@ -952,7 +952,7 @@
             </w:tcBorders>
             <w:shd w:fill="auto" w:val="clear"/>
             <w:tcMar>
-              <w:left w:w="0" w:type="dxa"/>
+              <w:left w:w="-7" w:type="dxa"/>
             </w:tcMar>
           </w:tcPr>
           <w:p>
@@ -973,7 +973,7 @@
     </w:tbl>
     <w:p>
       <w:pPr>
-        <w:pStyle w:val="Title"/>
+        <w:pStyle w:val="Titreprincipal"/>
         <w:spacing w:beforeAutospacing="1" w:after="40"/>
         <w:rPr>
           <w:sz w:val="32"/>
@@ -1033,8 +1033,8 @@
         </w:rPr>
         <w:t xml:space="preserve"> Au cours de la procédure d’enregistrement, nous n’examinons pas d’éventuelles atteintes à des marques ou raisons de commerce déjà enregistrées. C’est pourquoi nous vous conseillons vivement de faire faire une recherche professionnelle d’antériorités de marques similaires et identiques ainsi que de sociétés. Informations complémentaires sur www.ipi.ch. Nous vous recommandons en outre de demander l’appui d’un conseil en marques </w:t>
       </w:r>
-      <w:bookmarkStart w:id="0" w:name="OLE_LINK3"/>
-      <w:bookmarkStart w:id="1" w:name="OLE_LINK4"/>
+      <w:bookmarkStart w:id="0" w:name="OLE_LINK4"/>
+      <w:bookmarkStart w:id="1" w:name="OLE_LINK3"/>
       <w:r>
         <w:rPr>
           <w:lang w:val="fr-FR"/>
@@ -1098,8 +1098,9 @@
     </w:p>
     <w:p>
       <w:pPr>
-        <w:pStyle w:val="Heading1"/>
+        <w:pStyle w:val="Titre1"/>
         <w:tabs>
+          <w:tab w:val="right" w:pos="0" w:leader="none"/>
           <w:tab w:val="left" w:pos="284" w:leader="none"/>
         </w:tabs>
         <w:ind w:hanging="284"/>
@@ -1147,7 +1148,7 @@
           <w:bottom w:w="0" w:type="dxa"/>
           <w:right w:w="70" w:type="dxa"/>
         </w:tblCellMar>
-        <w:tblLook w:val="0000" w:noVBand="0" w:noHBand="0" w:lastColumn="0" w:firstColumn="0" w:lastRow="0" w:firstRow="0"/>
+        <w:tblLook w:noVBand="0" w:val="0000" w:noHBand="0" w:lastColumn="0" w:firstColumn="0" w:lastRow="0" w:firstRow="0"/>
       </w:tblPr>
       <w:tblGrid>
         <w:gridCol w:w="7614"/>
@@ -1170,7 +1171,7 @@
             <w:r>
               <w:fldChar w:fldCharType="begin">
                 <w:ffData>
-                  <w:name w:val="Text1"/>
+                  <w:name w:val="__Fieldmark__633_539089255"/>
                   <w:enabled/>
                   <w:calcOnExit w:val="0"/>
                 </w:ffData>
@@ -1183,32 +1184,23 @@
               <w:fldChar w:fldCharType="separate"/>
             </w:r>
             <w:bookmarkStart w:id="2" w:name="Text1"/>
-            <w:bookmarkStart w:id="3" w:name="Text1"/>
-            <w:bookmarkEnd w:id="3"/>
+            <w:bookmarkStart w:id="3" w:name="__Fieldmark__633_539089255"/>
+            <w:bookmarkStart w:id="4" w:name="__Fieldmark__633_539089255"/>
+            <w:bookmarkEnd w:id="2"/>
+            <w:bookmarkEnd w:id="4"/>
             <w:r>
               <w:rPr>
                 <w:sz w:val="20"/>
                 <w:lang w:val="fr-CH"/>
               </w:rPr>
-            </w:r>
-            <w:r>
-              <w:rPr>
-                <w:sz w:val="20"/>
-                <w:lang w:val="fr-CH"/>
-              </w:rPr>
-              <w:t>PersoChoco SA</w:t>
-            </w:r>
-            <w:r>
-              <w:rPr>
-                <w:sz w:val="20"/>
-                <w:lang w:val="fr-CH"/>
-              </w:rPr>
-              <w:t>, Rue Cordey 17, 1401, Yverdons-les-bains</w:t>
-            </w:r>
-            <w:bookmarkStart w:id="4" w:name="_GoBack"/>
-            <w:bookmarkStart w:id="5" w:name="Text1"/>
-            <w:bookmarkEnd w:id="4"/>
+              <w:t>PersoChoco SA, Rue Cordey 17, 1401, Yverdons-les-bains</w:t>
+            </w:r>
+            <w:bookmarkStart w:id="5" w:name="Text114"/>
+            <w:bookmarkStart w:id="6" w:name="_GoBack"/>
+            <w:bookmarkStart w:id="7" w:name="__Fieldmark__633_539089255"/>
             <w:bookmarkEnd w:id="5"/>
+            <w:bookmarkEnd w:id="6"/>
+            <w:bookmarkEnd w:id="7"/>
             <w:r>
               <w:rPr>
                 <w:sz w:val="20"/>
@@ -1237,8 +1229,9 @@
     </w:tbl>
     <w:p>
       <w:pPr>
-        <w:pStyle w:val="Heading1"/>
+        <w:pStyle w:val="Titre1"/>
         <w:tabs>
+          <w:tab w:val="right" w:pos="0" w:leader="none"/>
           <w:tab w:val="left" w:pos="284" w:leader="none"/>
         </w:tabs>
         <w:spacing w:lineRule="auto" w:line="240"/>
@@ -1287,7 +1280,7 @@
           <w:bottom w:w="0" w:type="dxa"/>
           <w:right w:w="70" w:type="dxa"/>
         </w:tblCellMar>
-        <w:tblLook w:val="0000" w:noVBand="0" w:noHBand="0" w:lastColumn="0" w:firstColumn="0" w:lastRow="0" w:firstRow="0"/>
+        <w:tblLook w:noVBand="0" w:val="0000" w:noHBand="0" w:lastColumn="0" w:firstColumn="0" w:lastRow="0" w:firstRow="0"/>
       </w:tblPr>
       <w:tblGrid>
         <w:gridCol w:w="7614"/>
@@ -1310,7 +1303,7 @@
             <w:r>
               <w:fldChar w:fldCharType="begin">
                 <w:ffData>
-                  <w:name w:val="__Fieldmark__527_510134216"/>
+                  <w:name w:val="__Fieldmark__654_539089255"/>
                   <w:enabled/>
                   <w:calcOnExit w:val="0"/>
                 </w:ffData>
@@ -1322,31 +1315,22 @@
             <w:r>
               <w:fldChar w:fldCharType="separate"/>
             </w:r>
-            <w:bookmarkStart w:id="6" w:name="__Fieldmark__527_510134216"/>
-            <w:bookmarkStart w:id="7" w:name="__Fieldmark__527_510134216"/>
-            <w:bookmarkEnd w:id="7"/>
+            <w:bookmarkStart w:id="8" w:name="__Fieldmark__527_510134216"/>
+            <w:bookmarkStart w:id="9" w:name="__Fieldmark__654_539089255"/>
+            <w:bookmarkStart w:id="10" w:name="__Fieldmark__654_539089255"/>
+            <w:bookmarkEnd w:id="8"/>
+            <w:bookmarkEnd w:id="10"/>
             <w:r>
               <w:rPr>
                 <w:sz w:val="20"/>
                 <w:lang w:val="fr-CH"/>
               </w:rPr>
-            </w:r>
-            <w:r>
-              <w:rPr>
-                <w:sz w:val="20"/>
-                <w:lang w:val="fr-CH"/>
-              </w:rPr>
-              <w:t>PersoChoco SA</w:t>
-            </w:r>
-            <w:r>
-              <w:rPr>
-                <w:sz w:val="20"/>
-                <w:lang w:val="fr-CH"/>
-              </w:rPr>
-              <w:t xml:space="preserve">, Rue Cordey 17, 1401, Yverdons-les-bains </w:t>
-            </w:r>
-            <w:bookmarkStart w:id="8" w:name="__Fieldmark__527_510134216"/>
-            <w:bookmarkEnd w:id="8"/>
+              <w:t xml:space="preserve">PersoChoco SA, Rue Cordey 17, 1401, Yverdons-les-bains </w:t>
+            </w:r>
+            <w:bookmarkStart w:id="11" w:name="__Fieldmark__527_51013421616"/>
+            <w:bookmarkStart w:id="12" w:name="__Fieldmark__654_539089255"/>
+            <w:bookmarkEnd w:id="11"/>
+            <w:bookmarkEnd w:id="12"/>
             <w:r>
               <w:rPr>
                 <w:sz w:val="20"/>
@@ -1375,8 +1359,9 @@
     </w:tbl>
     <w:p>
       <w:pPr>
-        <w:pStyle w:val="Heading1"/>
+        <w:pStyle w:val="Titre1"/>
         <w:tabs>
+          <w:tab w:val="right" w:pos="0" w:leader="none"/>
           <w:tab w:val="left" w:pos="284" w:leader="none"/>
         </w:tabs>
         <w:spacing w:before="60" w:after="0"/>
@@ -1425,7 +1410,7 @@
           <w:bottom w:w="0" w:type="dxa"/>
           <w:right w:w="70" w:type="dxa"/>
         </w:tblCellMar>
-        <w:tblLook w:val="0000" w:noVBand="0" w:noHBand="0" w:lastColumn="0" w:firstColumn="0" w:lastRow="0" w:firstRow="0"/>
+        <w:tblLook w:noVBand="0" w:val="0000" w:noHBand="0" w:lastColumn="0" w:firstColumn="0" w:lastRow="0" w:firstRow="0"/>
       </w:tblPr>
       <w:tblGrid>
         <w:gridCol w:w="7600"/>
@@ -1448,7 +1433,7 @@
             <w:r>
               <w:fldChar w:fldCharType="begin">
                 <w:ffData>
-                  <w:name w:val="__Fieldmark__544_510134216"/>
+                  <w:name w:val="__Fieldmark__674_539089255"/>
                   <w:enabled/>
                   <w:calcOnExit w:val="0"/>
                 </w:ffData>
@@ -1460,22 +1445,21 @@
             <w:r>
               <w:fldChar w:fldCharType="separate"/>
             </w:r>
-            <w:bookmarkStart w:id="9" w:name="__Fieldmark__544_510134216"/>
-            <w:bookmarkStart w:id="10" w:name="__Fieldmark__544_510134216"/>
-            <w:bookmarkEnd w:id="10"/>
+            <w:bookmarkStart w:id="13" w:name="__Fieldmark__544_510134216"/>
+            <w:bookmarkStart w:id="14" w:name="__Fieldmark__674_539089255"/>
+            <w:bookmarkStart w:id="15" w:name="__Fieldmark__674_539089255"/>
+            <w:bookmarkEnd w:id="13"/>
+            <w:bookmarkEnd w:id="15"/>
             <w:r>
               <w:rPr>
                 <w:sz w:val="20"/>
               </w:rPr>
-            </w:r>
-            <w:r>
-              <w:rPr>
-                <w:sz w:val="20"/>
-              </w:rPr>
               <w:t>Mario Ferreira, 079 557 44 77</w:t>
             </w:r>
-            <w:bookmarkStart w:id="11" w:name="__Fieldmark__544_510134216"/>
-            <w:bookmarkEnd w:id="11"/>
+            <w:bookmarkStart w:id="16" w:name="__Fieldmark__544_51013421620"/>
+            <w:bookmarkStart w:id="17" w:name="__Fieldmark__674_539089255"/>
+            <w:bookmarkEnd w:id="16"/>
+            <w:bookmarkEnd w:id="17"/>
             <w:r>
               <w:rPr>
                 <w:sz w:val="20"/>
@@ -1490,8 +1474,9 @@
     </w:tbl>
     <w:p>
       <w:pPr>
-        <w:pStyle w:val="Heading1"/>
+        <w:pStyle w:val="Titre1"/>
         <w:tabs>
+          <w:tab w:val="right" w:pos="0" w:leader="none"/>
           <w:tab w:val="left" w:pos="284" w:leader="none"/>
         </w:tabs>
         <w:spacing w:lineRule="auto" w:line="240" w:before="60" w:after="0"/>
@@ -1510,7 +1495,7 @@
       <w:r>
         <w:fldChar w:fldCharType="begin">
           <w:ffData>
-            <w:name w:val="__Fieldmark__556_510134216"/>
+            <w:name w:val="__Fieldmark__689_539089255"/>
             <w:enabled/>
             <w:calcOnExit w:val="0"/>
           </w:ffData>
@@ -1522,28 +1507,43 @@
       <w:r>
         <w:fldChar w:fldCharType="separate"/>
       </w:r>
-      <w:bookmarkStart w:id="12" w:name="__Fieldmark__556_510134216"/>
-      <w:bookmarkStart w:id="13" w:name="__Fieldmark__556_510134216"/>
-      <w:bookmarkEnd w:id="13"/>
-      <w:r>
-        <w:rPr>
-          <w:lang w:val="fr-CH"/>
-        </w:rPr>
-      </w:r>
+      <w:bookmarkStart w:id="18" w:name="__Fieldmark__556_510134216"/>
+      <w:bookmarkStart w:id="19" w:name="__Fieldmark__689_539089255"/>
+      <w:bookmarkStart w:id="20" w:name="__Fieldmark__689_539089255"/>
+      <w:bookmarkEnd w:id="18"/>
+      <w:bookmarkEnd w:id="20"/>
+      <w:r>
+        <w:rPr>
+          <w:lang w:val="fr-CH"/>
+        </w:rPr>
+      </w:r>
+      <w:r>
+        <w:rPr>
+          <w:b w:val="false"/>
+          <w:bCs w:val="false"/>
+          <w:lang w:val="fr-CH"/>
+        </w:rPr>
+        <w:t xml:space="preserve"> </w:t>
+      </w:r>
+      <w:r>
+        <w:rPr>
+          <w:rFonts w:cs="Arial"/>
+          <w:b w:val="false"/>
+          <w:bCs w:val="false"/>
+          <w:szCs w:val="16"/>
+          <w:lang w:val="fr-FR"/>
+        </w:rPr>
+        <w:t>p3r50ch0c0</w:t>
+      </w:r>
+      <w:bookmarkStart w:id="21" w:name="__Fieldmark__556_51013421624"/>
+      <w:bookmarkStart w:id="22" w:name="__Fieldmark__689_539089255"/>
+      <w:bookmarkEnd w:id="21"/>
+      <w:bookmarkEnd w:id="22"/>
       <w:r>
         <w:rPr>
           <w:b w:val="false"/>
           <w:sz w:val="20"/>
         </w:rPr>
-        <w:t>     </w:t>
-      </w:r>
-      <w:bookmarkStart w:id="14" w:name="__Fieldmark__556_510134216"/>
-      <w:bookmarkEnd w:id="14"/>
-      <w:r>
-        <w:rPr>
-          <w:b w:val="false"/>
-          <w:sz w:val="20"/>
-        </w:rPr>
       </w:r>
       <w:r>
         <w:fldChar w:fldCharType="end"/>
@@ -1568,8 +1568,9 @@
     </w:p>
     <w:p>
       <w:pPr>
-        <w:pStyle w:val="Heading1"/>
+        <w:pStyle w:val="Titre1"/>
         <w:tabs>
+          <w:tab w:val="right" w:pos="0" w:leader="none"/>
           <w:tab w:val="left" w:pos="284" w:leader="none"/>
         </w:tabs>
         <w:ind w:hanging="284"/>
@@ -1589,7 +1590,7 @@
                 <wp:positionV relativeFrom="paragraph">
                   <wp:posOffset>128270</wp:posOffset>
                 </wp:positionV>
-                <wp:extent cx="2880360" cy="2880360"/>
+                <wp:extent cx="2880995" cy="2880995"/>
                 <wp:effectExtent l="0" t="0" r="0" b="0"/>
                 <wp:wrapNone/>
                 <wp:docPr id="1" name="Rectangle 3"/>
@@ -1600,7 +1601,7 @@
                       <wps:spPr>
                         <a:xfrm>
                           <a:off x="0" y="0"/>
-                          <a:ext cx="2879640" cy="2879640"/>
+                          <a:ext cx="2880360" cy="2880360"/>
                         </a:xfrm>
                         <a:prstGeom prst="rect">
                           <a:avLst/>
@@ -1628,7 +1629,7 @@
           </mc:Choice>
           <mc:Fallback>
             <w:pict>
-              <v:rect id="shape_0" ID="Rectangle 3" stroked="t" style="position:absolute;margin-left:149.95pt;margin-top:10.1pt;width:226.7pt;height:226.7pt">
+              <v:rect id="shape_0" ID="Rectangle 3" stroked="t" style="position:absolute;margin-left:149.95pt;margin-top:10.1pt;width:226.75pt;height:226.75pt">
                 <w10:wrap type="none"/>
                 <v:fill on="false" o:detectmouseclick="t"/>
                 <v:stroke color="black" weight="9360" joinstyle="miter" endcap="flat"/>
@@ -1659,7 +1660,7 @@
           <w:bottom w:w="0" w:type="dxa"/>
           <w:right w:w="70" w:type="dxa"/>
         </w:tblCellMar>
-        <w:tblLook w:val="0000" w:noVBand="0" w:noHBand="0" w:lastColumn="0" w:firstColumn="0" w:lastRow="0" w:firstRow="0"/>
+        <w:tblLook w:noVBand="0" w:val="0000" w:noHBand="0" w:lastColumn="0" w:firstColumn="0" w:lastRow="0" w:firstRow="0"/>
       </w:tblPr>
       <w:tblGrid>
         <w:gridCol w:w="2577"/>
@@ -1749,7 +1750,7 @@
             <w:r>
               <w:fldChar w:fldCharType="begin">
                 <w:ffData>
-                  <w:name w:val="Text48"/>
+                  <w:name w:val="__Fieldmark__714_539089255"/>
                   <w:enabled/>
                   <w:calcOnExit w:val="0"/>
                 </w:ffData>
@@ -1761,13 +1762,14 @@
             <w:r>
               <w:fldChar w:fldCharType="separate"/>
             </w:r>
-            <w:bookmarkStart w:id="15" w:name="Text48"/>
-            <w:bookmarkStart w:id="16" w:name="Text4813"/>
-            <w:bookmarkStart w:id="17" w:name="Text48"/>
-            <w:bookmarkEnd w:id="17"/>
+            <w:bookmarkStart w:id="23" w:name="Text48"/>
+            <w:bookmarkStart w:id="24" w:name="__Fieldmark__714_539089255"/>
+            <w:bookmarkStart w:id="25" w:name="__Fieldmark__714_539089255"/>
+            <w:bookmarkEnd w:id="23"/>
+            <w:bookmarkEnd w:id="25"/>
             <w:r>
               <w:drawing>
-                <wp:anchor behindDoc="0" distT="0" distB="0" distL="0" distR="0" simplePos="0" locked="0" layoutInCell="1" allowOverlap="1" relativeHeight="7">
+                <wp:anchor behindDoc="0" distT="0" distB="0" distL="0" distR="0" simplePos="0" locked="0" layoutInCell="1" allowOverlap="1" relativeHeight="5">
                   <wp:simplePos x="0" y="0"/>
                   <wp:positionH relativeFrom="column">
                     <wp:posOffset>151765</wp:posOffset>
@@ -1824,11 +1826,20 @@
                 <w:b/>
                 <w:sz w:val="28"/>
               </w:rPr>
+            </w:r>
+            <w:bookmarkStart w:id="26" w:name="Text4813"/>
+            <w:r>
+              <w:rPr>
+                <w:b/>
+                <w:sz w:val="28"/>
+              </w:rPr>
               <w:t>     </w:t>
             </w:r>
-            <w:bookmarkStart w:id="18" w:name="Text48"/>
-            <w:bookmarkEnd w:id="18"/>
-            <w:bookmarkEnd w:id="16"/>
+            <w:bookmarkStart w:id="27" w:name="Text4829"/>
+            <w:bookmarkStart w:id="28" w:name="__Fieldmark__714_539089255"/>
+            <w:bookmarkEnd w:id="26"/>
+            <w:bookmarkEnd w:id="27"/>
+            <w:bookmarkEnd w:id="28"/>
             <w:r>
               <w:rPr>
                 <w:b/>
@@ -1893,18 +1904,20 @@
             <w:r>
               <w:fldChar w:fldCharType="separate"/>
             </w:r>
-            <w:bookmarkStart w:id="19" w:name="Kontrollkästchen3"/>
-            <w:bookmarkStart w:id="20" w:name="__Fieldmark__581_510134216"/>
-            <w:bookmarkStart w:id="21" w:name="__Fieldmark__581_510134216"/>
-            <w:bookmarkStart w:id="22" w:name="__Fieldmark__581_510134216"/>
-            <w:bookmarkEnd w:id="22"/>
+            <w:bookmarkStart w:id="29" w:name="Kontrollkästchen3"/>
+            <w:bookmarkStart w:id="30" w:name="__Fieldmark__723_539089255"/>
+            <w:bookmarkStart w:id="31" w:name="__Fieldmark__581_510134216"/>
+            <w:bookmarkStart w:id="32" w:name="__Fieldmark__723_539089255"/>
+            <w:bookmarkStart w:id="33" w:name="__Fieldmark__723_539089255"/>
+            <w:bookmarkEnd w:id="31"/>
+            <w:bookmarkEnd w:id="33"/>
             <w:r>
               <w:rPr/>
             </w:r>
             <w:r>
               <w:fldChar w:fldCharType="end"/>
             </w:r>
-            <w:bookmarkEnd w:id="19"/>
+            <w:bookmarkEnd w:id="29"/>
             <w:r>
               <w:rPr>
                 <w:lang w:val="fr-CH"/>
@@ -1943,18 +1956,20 @@
             <w:r>
               <w:fldChar w:fldCharType="separate"/>
             </w:r>
-            <w:bookmarkStart w:id="23" w:name="Kontrollkästchen4"/>
-            <w:bookmarkStart w:id="24" w:name="__Fieldmark__588_510134216"/>
-            <w:bookmarkStart w:id="25" w:name="__Fieldmark__588_510134216"/>
-            <w:bookmarkStart w:id="26" w:name="__Fieldmark__588_510134216"/>
-            <w:bookmarkEnd w:id="26"/>
+            <w:bookmarkStart w:id="34" w:name="Kontrollkästchen4"/>
+            <w:bookmarkStart w:id="35" w:name="__Fieldmark__735_539089255"/>
+            <w:bookmarkStart w:id="36" w:name="__Fieldmark__588_510134216"/>
+            <w:bookmarkStart w:id="37" w:name="__Fieldmark__735_539089255"/>
+            <w:bookmarkStart w:id="38" w:name="__Fieldmark__735_539089255"/>
+            <w:bookmarkEnd w:id="36"/>
+            <w:bookmarkEnd w:id="38"/>
             <w:r>
               <w:rPr/>
             </w:r>
             <w:r>
               <w:fldChar w:fldCharType="end"/>
             </w:r>
-            <w:bookmarkEnd w:id="23"/>
+            <w:bookmarkEnd w:id="34"/>
             <w:r>
               <w:rPr>
                 <w:b/>
@@ -1988,10 +2003,12 @@
             <w:r>
               <w:fldChar w:fldCharType="separate"/>
             </w:r>
-            <w:bookmarkStart w:id="27" w:name="__Fieldmark__593_510134216"/>
-            <w:bookmarkStart w:id="28" w:name="__Fieldmark__593_510134216"/>
-            <w:bookmarkStart w:id="29" w:name="__Fieldmark__593_510134216"/>
-            <w:bookmarkEnd w:id="29"/>
+            <w:bookmarkStart w:id="39" w:name="__Fieldmark__745_539089255"/>
+            <w:bookmarkStart w:id="40" w:name="__Fieldmark__593_510134216"/>
+            <w:bookmarkStart w:id="41" w:name="__Fieldmark__745_539089255"/>
+            <w:bookmarkStart w:id="42" w:name="__Fieldmark__745_539089255"/>
+            <w:bookmarkEnd w:id="40"/>
+            <w:bookmarkEnd w:id="42"/>
             <w:r>
               <w:rPr/>
             </w:r>
@@ -2031,10 +2048,12 @@
             <w:r>
               <w:fldChar w:fldCharType="separate"/>
             </w:r>
-            <w:bookmarkStart w:id="30" w:name="__Fieldmark__597_510134216"/>
-            <w:bookmarkStart w:id="31" w:name="__Fieldmark__597_510134216"/>
-            <w:bookmarkStart w:id="32" w:name="__Fieldmark__597_510134216"/>
-            <w:bookmarkEnd w:id="32"/>
+            <w:bookmarkStart w:id="43" w:name="__Fieldmark__754_539089255"/>
+            <w:bookmarkStart w:id="44" w:name="__Fieldmark__597_510134216"/>
+            <w:bookmarkStart w:id="45" w:name="__Fieldmark__754_539089255"/>
+            <w:bookmarkStart w:id="46" w:name="__Fieldmark__754_539089255"/>
+            <w:bookmarkEnd w:id="44"/>
+            <w:bookmarkEnd w:id="46"/>
             <w:r>
               <w:rPr/>
             </w:r>
@@ -2073,18 +2092,20 @@
             <w:r>
               <w:fldChar w:fldCharType="separate"/>
             </w:r>
-            <w:bookmarkStart w:id="33" w:name="Kontrollkästchen5"/>
-            <w:bookmarkStart w:id="34" w:name="__Fieldmark__602_510134216"/>
-            <w:bookmarkStart w:id="35" w:name="__Fieldmark__602_510134216"/>
-            <w:bookmarkStart w:id="36" w:name="__Fieldmark__602_510134216"/>
-            <w:bookmarkEnd w:id="36"/>
+            <w:bookmarkStart w:id="47" w:name="Kontrollkästchen5"/>
+            <w:bookmarkStart w:id="48" w:name="__Fieldmark__764_539089255"/>
+            <w:bookmarkStart w:id="49" w:name="__Fieldmark__602_510134216"/>
+            <w:bookmarkStart w:id="50" w:name="__Fieldmark__764_539089255"/>
+            <w:bookmarkStart w:id="51" w:name="__Fieldmark__764_539089255"/>
+            <w:bookmarkEnd w:id="49"/>
+            <w:bookmarkEnd w:id="51"/>
             <w:r>
               <w:rPr/>
             </w:r>
             <w:r>
               <w:fldChar w:fldCharType="end"/>
             </w:r>
-            <w:bookmarkEnd w:id="33"/>
+            <w:bookmarkEnd w:id="47"/>
             <w:r>
               <w:rPr>
                 <w:b/>
@@ -2095,7 +2116,7 @@
             <w:r>
               <w:fldChar w:fldCharType="begin">
                 <w:ffData>
-                  <w:name w:val="__Fieldmark__611_510134216"/>
+                  <w:name w:val="__Fieldmark__776_539089255"/>
                   <w:enabled/>
                   <w:calcOnExit w:val="0"/>
                 </w:ffData>
@@ -2107,9 +2128,11 @@
             <w:r>
               <w:fldChar w:fldCharType="separate"/>
             </w:r>
-            <w:bookmarkStart w:id="37" w:name="__Fieldmark__611_510134216"/>
-            <w:bookmarkStart w:id="38" w:name="__Fieldmark__611_510134216"/>
-            <w:bookmarkEnd w:id="38"/>
+            <w:bookmarkStart w:id="52" w:name="__Fieldmark__611_510134216"/>
+            <w:bookmarkStart w:id="53" w:name="__Fieldmark__776_539089255"/>
+            <w:bookmarkStart w:id="54" w:name="__Fieldmark__776_539089255"/>
+            <w:bookmarkEnd w:id="52"/>
+            <w:bookmarkEnd w:id="54"/>
             <w:r>
               <w:rPr>
                 <w:b/>
@@ -2122,8 +2145,10 @@
               </w:rPr>
               <w:t>     </w:t>
             </w:r>
-            <w:bookmarkStart w:id="39" w:name="__Fieldmark__611_510134216"/>
-            <w:bookmarkEnd w:id="39"/>
+            <w:bookmarkStart w:id="55" w:name="__Fieldmark__611_51013421656"/>
+            <w:bookmarkStart w:id="56" w:name="__Fieldmark__776_539089255"/>
+            <w:bookmarkEnd w:id="55"/>
+            <w:bookmarkEnd w:id="56"/>
             <w:r>
               <w:rPr>
                 <w:sz w:val="20"/>
@@ -2162,8 +2187,9 @@
     </w:tbl>
     <w:p>
       <w:pPr>
-        <w:pStyle w:val="Heading1"/>
+        <w:pStyle w:val="Titre1"/>
         <w:tabs>
+          <w:tab w:val="right" w:pos="0" w:leader="none"/>
           <w:tab w:val="left" w:pos="284" w:leader="none"/>
         </w:tabs>
         <w:ind w:hanging="284"/>
@@ -2183,7 +2209,7 @@
                 <wp:positionV relativeFrom="paragraph">
                   <wp:posOffset>63500</wp:posOffset>
                 </wp:positionV>
-                <wp:extent cx="309245" cy="1172210"/>
+                <wp:extent cx="309880" cy="1172845"/>
                 <wp:effectExtent l="0" t="0" r="0" b="0"/>
                 <wp:wrapNone/>
                 <wp:docPr id="3" name="Text Box 5"/>
@@ -2194,7 +2220,7 @@
                       <wps:spPr>
                         <a:xfrm>
                           <a:off x="0" y="0"/>
-                          <a:ext cx="308520" cy="1171440"/>
+                          <a:ext cx="309240" cy="1172160"/>
                         </a:xfrm>
                         <a:prstGeom prst="rect">
                           <a:avLst/>
@@ -2217,13 +2243,11 @@
                           <w:p>
                             <w:pPr>
                               <w:pStyle w:val="FrameContents"/>
-                              <w:rPr>
-                                <w:color w:val="auto"/>
-                              </w:rPr>
+                              <w:rPr/>
                             </w:pPr>
                             <w:r>
                               <w:rPr>
-                                <w:color w:val="auto"/>
+                                <w:color w:val="00000A"/>
                                 <w:sz w:val="12"/>
                                 <w:szCs w:val="12"/>
                                 <w:lang w:val="fr-CH"/>
@@ -2244,7 +2268,7 @@
           </mc:Choice>
           <mc:Fallback>
             <w:pict>
-              <v:rect id="shape_0" ID="Text Box 5" fillcolor="white" stroked="f" style="position:absolute;margin-left:-50.8pt;margin-top:5pt;width:24.25pt;height:92.2pt">
+              <v:rect id="shape_0" ID="Text Box 5" fillcolor="white" stroked="f" style="position:absolute;margin-left:-50.8pt;margin-top:5pt;width:24.3pt;height:92.25pt">
                 <w10:wrap type="square"/>
                 <v:fill type="solid" color2="black" o:detectmouseclick="t"/>
                 <v:stroke color="#3465a4" joinstyle="round" endcap="flat"/>
@@ -2253,13 +2277,11 @@
                     <w:p>
                       <w:pPr>
                         <w:pStyle w:val="FrameContents"/>
-                        <w:rPr>
-                          <w:color w:val="auto"/>
-                        </w:rPr>
+                        <w:rPr/>
                       </w:pPr>
                       <w:r>
                         <w:rPr>
-                          <w:color w:val="auto"/>
+                          <w:color w:val="00000A"/>
                           <w:sz w:val="12"/>
                           <w:szCs w:val="12"/>
                           <w:lang w:val="fr-CH"/>
@@ -2296,12 +2318,12 @@
           <w:bottom w:w="0" w:type="dxa"/>
           <w:right w:w="70" w:type="dxa"/>
         </w:tblCellMar>
-        <w:tblLook w:val="0000" w:noVBand="0" w:noHBand="0" w:lastColumn="0" w:firstColumn="0" w:lastRow="0" w:firstRow="0"/>
+        <w:tblLook w:noVBand="0" w:val="0000" w:noHBand="0" w:lastColumn="0" w:firstColumn="0" w:lastRow="0" w:firstRow="0"/>
       </w:tblPr>
       <w:tblGrid>
         <w:gridCol w:w="1541"/>
-        <w:gridCol w:w="2104"/>
-        <w:gridCol w:w="3969"/>
+        <w:gridCol w:w="2103"/>
+        <w:gridCol w:w="3970"/>
       </w:tblGrid>
       <w:tr>
         <w:trPr>
@@ -2330,7 +2352,7 @@
         </w:tc>
         <w:tc>
           <w:tcPr>
-            <w:tcW w:w="2104" w:type="dxa"/>
+            <w:tcW w:w="2103" w:type="dxa"/>
             <w:tcBorders/>
             <w:shd w:fill="auto" w:val="clear"/>
           </w:tcPr>
@@ -2347,6 +2369,7 @@
                   <w:calcOnExit w:val="0"/>
                   <w:checkBox>
                     <w:sizeAuto/>
+                    <w:checked/>
                   </w:checkBox>
                 </w:ffData>
               </w:fldChar>
@@ -2357,18 +2380,20 @@
             <w:r>
               <w:fldChar w:fldCharType="separate"/>
             </w:r>
-            <w:bookmarkStart w:id="40" w:name="Kontrollkästchen6"/>
-            <w:bookmarkStart w:id="41" w:name="__Fieldmark__636_510134216"/>
-            <w:bookmarkStart w:id="42" w:name="__Fieldmark__636_510134216"/>
-            <w:bookmarkStart w:id="43" w:name="__Fieldmark__636_510134216"/>
-            <w:bookmarkEnd w:id="43"/>
+            <w:bookmarkStart w:id="57" w:name="Kontrollkästchen6"/>
+            <w:bookmarkStart w:id="58" w:name="__Fieldmark__803_539089255"/>
+            <w:bookmarkStart w:id="59" w:name="__Fieldmark__636_510134216"/>
+            <w:bookmarkStart w:id="60" w:name="__Fieldmark__803_539089255"/>
+            <w:bookmarkStart w:id="61" w:name="__Fieldmark__803_539089255"/>
+            <w:bookmarkEnd w:id="59"/>
+            <w:bookmarkEnd w:id="61"/>
             <w:r>
               <w:rPr/>
             </w:r>
             <w:r>
               <w:fldChar w:fldCharType="end"/>
             </w:r>
-            <w:bookmarkEnd w:id="40"/>
+            <w:bookmarkEnd w:id="57"/>
             <w:r>
               <w:rPr>
                 <w:lang w:val="fr-CH"/>
@@ -2378,7 +2403,7 @@
             <w:r>
               <w:fldChar w:fldCharType="begin">
                 <w:ffData>
-                  <w:name w:val="__Fieldmark__645_510134216"/>
+                  <w:name w:val="__Fieldmark__815_539089255"/>
                   <w:enabled/>
                   <w:calcOnExit w:val="0"/>
                 </w:ffData>
@@ -2390,9 +2415,11 @@
             <w:r>
               <w:fldChar w:fldCharType="separate"/>
             </w:r>
-            <w:bookmarkStart w:id="44" w:name="__Fieldmark__645_510134216"/>
-            <w:bookmarkStart w:id="45" w:name="__Fieldmark__645_510134216"/>
-            <w:bookmarkEnd w:id="45"/>
+            <w:bookmarkStart w:id="62" w:name="__Fieldmark__645_510134216"/>
+            <w:bookmarkStart w:id="63" w:name="__Fieldmark__815_539089255"/>
+            <w:bookmarkStart w:id="64" w:name="__Fieldmark__815_539089255"/>
+            <w:bookmarkEnd w:id="62"/>
+            <w:bookmarkEnd w:id="64"/>
             <w:r>
               <w:rPr>
                 <w:lang w:val="fr-CH"/>
@@ -2401,11 +2428,26 @@
             <w:r>
               <w:rPr>
                 <w:sz w:val="20"/>
-              </w:rPr>
-              <w:t>     </w:t>
-            </w:r>
-            <w:bookmarkStart w:id="46" w:name="__Fieldmark__645_510134216"/>
-            <w:bookmarkEnd w:id="46"/>
+                <w:lang w:val="fr-CH"/>
+              </w:rPr>
+              <w:t xml:space="preserve"> </w:t>
+            </w:r>
+            <w:r>
+              <w:rPr>
+                <w:sz w:val="20"/>
+              </w:rPr>
+              <w:t>550.-</w:t>
+            </w:r>
+            <w:r>
+              <w:rPr>
+                <w:sz w:val="20"/>
+              </w:rPr>
+              <w:t>   </w:t>
+            </w:r>
+            <w:bookmarkStart w:id="65" w:name="__Fieldmark__645_51013421671"/>
+            <w:bookmarkStart w:id="66" w:name="__Fieldmark__815_539089255"/>
+            <w:bookmarkEnd w:id="65"/>
+            <w:bookmarkEnd w:id="66"/>
             <w:r>
               <w:rPr>
                 <w:sz w:val="20"/>
@@ -2418,7 +2460,7 @@
         </w:tc>
         <w:tc>
           <w:tcPr>
-            <w:tcW w:w="3969" w:type="dxa"/>
+            <w:tcW w:w="3970" w:type="dxa"/>
             <w:tcBorders/>
             <w:shd w:fill="auto" w:val="clear"/>
           </w:tcPr>
@@ -2464,7 +2506,7 @@
         </w:tc>
         <w:tc>
           <w:tcPr>
-            <w:tcW w:w="2104" w:type="dxa"/>
+            <w:tcW w:w="2103" w:type="dxa"/>
             <w:tcBorders/>
             <w:shd w:fill="auto" w:val="clear"/>
           </w:tcPr>
@@ -2491,18 +2533,20 @@
             <w:r>
               <w:fldChar w:fldCharType="separate"/>
             </w:r>
-            <w:bookmarkStart w:id="47" w:name="__Fieldmark__650_510134216"/>
-            <w:bookmarkStart w:id="48" w:name="Kontrollkästchen7"/>
-            <w:bookmarkStart w:id="49" w:name="__Fieldmark__650_510134216"/>
-            <w:bookmarkStart w:id="50" w:name="__Fieldmark__650_510134216"/>
-            <w:bookmarkEnd w:id="50"/>
+            <w:bookmarkStart w:id="67" w:name="Kontrollkästchen7"/>
+            <w:bookmarkStart w:id="68" w:name="__Fieldmark__825_539089255"/>
+            <w:bookmarkStart w:id="69" w:name="__Fieldmark__650_510134216"/>
+            <w:bookmarkStart w:id="70" w:name="__Fieldmark__825_539089255"/>
+            <w:bookmarkStart w:id="71" w:name="__Fieldmark__825_539089255"/>
+            <w:bookmarkEnd w:id="69"/>
+            <w:bookmarkEnd w:id="71"/>
             <w:r>
               <w:rPr/>
             </w:r>
             <w:r>
               <w:fldChar w:fldCharType="end"/>
             </w:r>
-            <w:bookmarkEnd w:id="48"/>
+            <w:bookmarkEnd w:id="67"/>
             <w:r>
               <w:rPr>
                 <w:lang w:val="fr-CH"/>
@@ -2512,7 +2556,7 @@
             <w:r>
               <w:fldChar w:fldCharType="begin">
                 <w:ffData>
-                  <w:name w:val="__Fieldmark__659_510134216"/>
+                  <w:name w:val="__Fieldmark__837_539089255"/>
                   <w:enabled/>
                   <w:calcOnExit w:val="0"/>
                 </w:ffData>
@@ -2524,9 +2568,11 @@
             <w:r>
               <w:fldChar w:fldCharType="separate"/>
             </w:r>
-            <w:bookmarkStart w:id="51" w:name="__Fieldmark__659_510134216"/>
-            <w:bookmarkStart w:id="52" w:name="__Fieldmark__659_510134216"/>
-            <w:bookmarkEnd w:id="52"/>
+            <w:bookmarkStart w:id="72" w:name="__Fieldmark__659_510134216"/>
+            <w:bookmarkStart w:id="73" w:name="__Fieldmark__837_539089255"/>
+            <w:bookmarkStart w:id="74" w:name="__Fieldmark__837_539089255"/>
+            <w:bookmarkEnd w:id="72"/>
+            <w:bookmarkEnd w:id="74"/>
             <w:r>
               <w:rPr>
                 <w:lang w:val="fr-CH"/>
@@ -2538,8 +2584,10 @@
               </w:rPr>
               <w:t>     </w:t>
             </w:r>
-            <w:bookmarkStart w:id="53" w:name="__Fieldmark__659_510134216"/>
-            <w:bookmarkEnd w:id="53"/>
+            <w:bookmarkStart w:id="75" w:name="__Fieldmark__659_51013421680"/>
+            <w:bookmarkStart w:id="76" w:name="__Fieldmark__837_539089255"/>
+            <w:bookmarkEnd w:id="75"/>
+            <w:bookmarkEnd w:id="76"/>
             <w:r>
               <w:rPr>
                 <w:sz w:val="20"/>
@@ -2552,7 +2600,7 @@
         </w:tc>
         <w:tc>
           <w:tcPr>
-            <w:tcW w:w="3969" w:type="dxa"/>
+            <w:tcW w:w="3970" w:type="dxa"/>
             <w:tcBorders/>
             <w:shd w:fill="auto" w:val="clear"/>
           </w:tcPr>
@@ -2571,7 +2619,7 @@
             <w:r>
               <w:fldChar w:fldCharType="begin">
                 <w:ffData>
-                  <w:name w:val="__Fieldmark__668_510134216"/>
+                  <w:name w:val="__Fieldmark__849_539089255"/>
                   <w:enabled/>
                   <w:calcOnExit w:val="0"/>
                 </w:ffData>
@@ -2583,9 +2631,11 @@
             <w:r>
               <w:fldChar w:fldCharType="separate"/>
             </w:r>
-            <w:bookmarkStart w:id="54" w:name="__Fieldmark__668_510134216"/>
-            <w:bookmarkStart w:id="55" w:name="__Fieldmark__668_510134216"/>
-            <w:bookmarkEnd w:id="55"/>
+            <w:bookmarkStart w:id="77" w:name="__Fieldmark__668_510134216"/>
+            <w:bookmarkStart w:id="78" w:name="__Fieldmark__849_539089255"/>
+            <w:bookmarkStart w:id="79" w:name="__Fieldmark__849_539089255"/>
+            <w:bookmarkEnd w:id="77"/>
+            <w:bookmarkEnd w:id="79"/>
             <w:r>
               <w:rPr>
                 <w:lang w:val="fr-CH"/>
@@ -2597,8 +2647,10 @@
               </w:rPr>
               <w:t>     </w:t>
             </w:r>
-            <w:bookmarkStart w:id="56" w:name="__Fieldmark__668_510134216"/>
-            <w:bookmarkEnd w:id="56"/>
+            <w:bookmarkStart w:id="80" w:name="__Fieldmark__668_51013421684"/>
+            <w:bookmarkStart w:id="81" w:name="__Fieldmark__849_539089255"/>
+            <w:bookmarkEnd w:id="80"/>
+            <w:bookmarkEnd w:id="81"/>
             <w:r>
               <w:rPr>
                 <w:sz w:val="20"/>
@@ -2643,7 +2695,7 @@
         </w:tc>
         <w:tc>
           <w:tcPr>
-            <w:tcW w:w="2104" w:type="dxa"/>
+            <w:tcW w:w="2103" w:type="dxa"/>
             <w:tcBorders/>
             <w:shd w:fill="auto" w:val="clear"/>
           </w:tcPr>
@@ -2660,6 +2712,7 @@
                   <w:calcOnExit w:val="0"/>
                   <w:checkBox>
                     <w:sizeAuto/>
+                    <w:checked/>
                   </w:checkBox>
                 </w:ffData>
               </w:fldChar>
@@ -2670,18 +2723,20 @@
             <w:r>
               <w:fldChar w:fldCharType="separate"/>
             </w:r>
-            <w:bookmarkStart w:id="57" w:name="__Fieldmark__674_510134216"/>
-            <w:bookmarkStart w:id="58" w:name="Kontrollkästchen8"/>
-            <w:bookmarkStart w:id="59" w:name="__Fieldmark__674_510134216"/>
-            <w:bookmarkStart w:id="60" w:name="__Fieldmark__674_510134216"/>
-            <w:bookmarkEnd w:id="60"/>
+            <w:bookmarkStart w:id="82" w:name="Kontrollkästchen8"/>
+            <w:bookmarkStart w:id="83" w:name="__Fieldmark__860_539089255"/>
+            <w:bookmarkStart w:id="84" w:name="__Fieldmark__674_510134216"/>
+            <w:bookmarkStart w:id="85" w:name="__Fieldmark__860_539089255"/>
+            <w:bookmarkStart w:id="86" w:name="__Fieldmark__860_539089255"/>
+            <w:bookmarkEnd w:id="84"/>
+            <w:bookmarkEnd w:id="86"/>
             <w:r>
               <w:rPr/>
             </w:r>
             <w:r>
               <w:fldChar w:fldCharType="end"/>
             </w:r>
-            <w:bookmarkEnd w:id="58"/>
+            <w:bookmarkEnd w:id="82"/>
             <w:r>
               <w:rPr>
                 <w:lang w:val="fr-CH"/>
@@ -2691,7 +2746,7 @@
             <w:r>
               <w:fldChar w:fldCharType="begin">
                 <w:ffData>
-                  <w:name w:val="__Fieldmark__683_510134216"/>
+                  <w:name w:val="__Fieldmark__872_539089255"/>
                   <w:enabled/>
                   <w:calcOnExit w:val="0"/>
                 </w:ffData>
@@ -2703,9 +2758,11 @@
             <w:r>
               <w:fldChar w:fldCharType="separate"/>
             </w:r>
-            <w:bookmarkStart w:id="61" w:name="__Fieldmark__683_510134216"/>
-            <w:bookmarkStart w:id="62" w:name="__Fieldmark__683_510134216"/>
-            <w:bookmarkEnd w:id="62"/>
+            <w:bookmarkStart w:id="87" w:name="__Fieldmark__683_510134216"/>
+            <w:bookmarkStart w:id="88" w:name="__Fieldmark__872_539089255"/>
+            <w:bookmarkStart w:id="89" w:name="__Fieldmark__872_539089255"/>
+            <w:bookmarkEnd w:id="87"/>
+            <w:bookmarkEnd w:id="89"/>
             <w:r>
               <w:rPr>
                 <w:lang w:val="fr-CH"/>
@@ -2714,11 +2771,26 @@
             <w:r>
               <w:rPr>
                 <w:sz w:val="20"/>
-              </w:rPr>
-              <w:t>     </w:t>
-            </w:r>
-            <w:bookmarkStart w:id="63" w:name="__Fieldmark__683_510134216"/>
-            <w:bookmarkEnd w:id="63"/>
+                <w:lang w:val="fr-CH"/>
+              </w:rPr>
+              <w:t xml:space="preserve"> </w:t>
+            </w:r>
+            <w:r>
+              <w:rPr>
+                <w:sz w:val="20"/>
+              </w:rPr>
+              <w:t>100.-</w:t>
+            </w:r>
+            <w:r>
+              <w:rPr>
+                <w:sz w:val="20"/>
+              </w:rPr>
+              <w:t>   </w:t>
+            </w:r>
+            <w:bookmarkStart w:id="90" w:name="__Fieldmark__683_51013421693"/>
+            <w:bookmarkStart w:id="91" w:name="__Fieldmark__872_539089255"/>
+            <w:bookmarkEnd w:id="90"/>
+            <w:bookmarkEnd w:id="91"/>
             <w:r>
               <w:rPr>
                 <w:sz w:val="20"/>
@@ -2731,7 +2803,7 @@
         </w:tc>
         <w:tc>
           <w:tcPr>
-            <w:tcW w:w="3969" w:type="dxa"/>
+            <w:tcW w:w="3970" w:type="dxa"/>
             <w:tcBorders/>
             <w:shd w:fill="auto" w:val="clear"/>
           </w:tcPr>
@@ -2777,7 +2849,7 @@
         </w:tc>
         <w:tc>
           <w:tcPr>
-            <w:tcW w:w="2104" w:type="dxa"/>
+            <w:tcW w:w="2103" w:type="dxa"/>
             <w:tcBorders/>
             <w:shd w:fill="auto" w:val="clear"/>
           </w:tcPr>
@@ -2804,10 +2876,12 @@
             <w:r>
               <w:fldChar w:fldCharType="separate"/>
             </w:r>
-            <w:bookmarkStart w:id="64" w:name="__Fieldmark__687_510134216"/>
-            <w:bookmarkStart w:id="65" w:name="__Fieldmark__687_510134216"/>
-            <w:bookmarkStart w:id="66" w:name="__Fieldmark__687_510134216"/>
-            <w:bookmarkEnd w:id="66"/>
+            <w:bookmarkStart w:id="92" w:name="__Fieldmark__881_539089255"/>
+            <w:bookmarkStart w:id="93" w:name="__Fieldmark__687_510134216"/>
+            <w:bookmarkStart w:id="94" w:name="__Fieldmark__881_539089255"/>
+            <w:bookmarkStart w:id="95" w:name="__Fieldmark__881_539089255"/>
+            <w:bookmarkEnd w:id="93"/>
+            <w:bookmarkEnd w:id="95"/>
             <w:r>
               <w:rPr/>
             </w:r>
@@ -2823,7 +2897,7 @@
             <w:r>
               <w:fldChar w:fldCharType="begin">
                 <w:ffData>
-                  <w:name w:val="__Fieldmark__695_510134216"/>
+                  <w:name w:val="__Fieldmark__892_539089255"/>
                   <w:enabled/>
                   <w:calcOnExit w:val="0"/>
                 </w:ffData>
@@ -2835,9 +2909,11 @@
             <w:r>
               <w:fldChar w:fldCharType="separate"/>
             </w:r>
-            <w:bookmarkStart w:id="67" w:name="__Fieldmark__695_510134216"/>
-            <w:bookmarkStart w:id="68" w:name="__Fieldmark__695_510134216"/>
-            <w:bookmarkEnd w:id="68"/>
+            <w:bookmarkStart w:id="96" w:name="__Fieldmark__695_510134216"/>
+            <w:bookmarkStart w:id="97" w:name="__Fieldmark__892_539089255"/>
+            <w:bookmarkStart w:id="98" w:name="__Fieldmark__892_539089255"/>
+            <w:bookmarkEnd w:id="96"/>
+            <w:bookmarkEnd w:id="98"/>
             <w:r>
               <w:rPr>
                 <w:lang w:val="fr-CH"/>
@@ -2849,8 +2925,10 @@
               </w:rPr>
               <w:t>     </w:t>
             </w:r>
-            <w:bookmarkStart w:id="69" w:name="__Fieldmark__695_510134216"/>
-            <w:bookmarkEnd w:id="69"/>
+            <w:bookmarkStart w:id="99" w:name="__Fieldmark__695_510134216101"/>
+            <w:bookmarkStart w:id="100" w:name="__Fieldmark__892_539089255"/>
+            <w:bookmarkEnd w:id="99"/>
+            <w:bookmarkEnd w:id="100"/>
             <w:r>
               <w:rPr>
                 <w:sz w:val="20"/>
@@ -2863,7 +2941,7 @@
         </w:tc>
         <w:tc>
           <w:tcPr>
-            <w:tcW w:w="3969" w:type="dxa"/>
+            <w:tcW w:w="3970" w:type="dxa"/>
             <w:tcBorders/>
             <w:shd w:fill="auto" w:val="clear"/>
           </w:tcPr>
@@ -2881,7 +2959,7 @@
             <w:r>
               <w:fldChar w:fldCharType="begin">
                 <w:ffData>
-                  <w:name w:val="__Fieldmark__704_510134216"/>
+                  <w:name w:val="__Fieldmark__904_539089255"/>
                   <w:enabled/>
                   <w:calcOnExit w:val="0"/>
                 </w:ffData>
@@ -2893,9 +2971,11 @@
             <w:r>
               <w:fldChar w:fldCharType="separate"/>
             </w:r>
-            <w:bookmarkStart w:id="70" w:name="__Fieldmark__704_510134216"/>
-            <w:bookmarkStart w:id="71" w:name="__Fieldmark__704_510134216"/>
-            <w:bookmarkEnd w:id="71"/>
+            <w:bookmarkStart w:id="101" w:name="__Fieldmark__704_510134216"/>
+            <w:bookmarkStart w:id="102" w:name="__Fieldmark__904_539089255"/>
+            <w:bookmarkStart w:id="103" w:name="__Fieldmark__904_539089255"/>
+            <w:bookmarkEnd w:id="101"/>
+            <w:bookmarkEnd w:id="103"/>
             <w:r>
               <w:rPr>
                 <w:lang w:val="fr-CH"/>
@@ -2907,8 +2987,10 @@
               </w:rPr>
               <w:t>     </w:t>
             </w:r>
-            <w:bookmarkStart w:id="72" w:name="__Fieldmark__704_510134216"/>
-            <w:bookmarkEnd w:id="72"/>
+            <w:bookmarkStart w:id="104" w:name="__Fieldmark__704_510134216105"/>
+            <w:bookmarkStart w:id="105" w:name="__Fieldmark__904_539089255"/>
+            <w:bookmarkEnd w:id="104"/>
+            <w:bookmarkEnd w:id="105"/>
             <w:r>
               <w:rPr>
                 <w:sz w:val="20"/>
@@ -2945,8 +3027,9 @@
     </w:p>
     <w:p>
       <w:pPr>
-        <w:pStyle w:val="Heading1"/>
+        <w:pStyle w:val="Titre1"/>
         <w:tabs>
+          <w:tab w:val="right" w:pos="0" w:leader="none"/>
           <w:tab w:val="left" w:pos="284" w:leader="none"/>
         </w:tabs>
         <w:ind w:hanging="284"/>
@@ -2964,7 +3047,7 @@
                 <wp:positionV relativeFrom="paragraph">
                   <wp:posOffset>0</wp:posOffset>
                 </wp:positionV>
-                <wp:extent cx="1609725" cy="9667240"/>
+                <wp:extent cx="1610360" cy="9667875"/>
                 <wp:effectExtent l="0" t="0" r="0" b="0"/>
                 <wp:wrapNone/>
                 <wp:docPr id="5" name="Rectangle 4"/>
@@ -2975,7 +3058,7 @@
                       <wps:spPr>
                         <a:xfrm>
                           <a:off x="0" y="0"/>
-                          <a:ext cx="1609200" cy="9666720"/>
+                          <a:ext cx="1609560" cy="9667080"/>
                         </a:xfrm>
                         <a:prstGeom prst="rect">
                           <a:avLst/>
@@ -3008,7 +3091,7 @@
                               <w:rPr>
                                 <w:b/>
                                 <w:i/>
-                                <w:color w:val="auto"/>
+                                <w:color w:val="00000A"/>
                                 <w:lang w:val="fr-CH"/>
                               </w:rPr>
                               <w:t>Ne pas remplir, s.v.p.</w:t>
@@ -3022,7 +3105,7 @@
                                 <w:b/>
                                 <w:i/>
                                 <w:i/>
-                                <w:color w:val="auto"/>
+                                <w:color w:val="00000A"/>
                                 <w:lang w:val="fr-CH"/>
                               </w:rPr>
                             </w:pPr>
@@ -3030,7 +3113,7 @@
                               <w:rPr>
                                 <w:b/>
                                 <w:i/>
-                                <w:color w:val="auto"/>
+                                <w:color w:val="00000A"/>
                                 <w:lang w:val="fr-CH"/>
                               </w:rPr>
                             </w:r>
@@ -3049,7 +3132,7 @@
                             <w:r>
                               <w:rPr>
                                 <w:i/>
-                                <w:color w:val="auto"/>
+                                <w:color w:val="00000A"/>
                                 <w:lang w:val="fr-CH"/>
                               </w:rPr>
                               <w:t>Classes internationales</w:t>
@@ -3067,7 +3150,7 @@
                                 <w:bottom w:w="0" w:type="dxa"/>
                                 <w:right w:w="0" w:type="dxa"/>
                               </w:tblCellMar>
-                              <w:tblLook w:val="0000" w:noVBand="0" w:noHBand="0" w:lastColumn="0" w:firstColumn="0" w:lastRow="0" w:firstRow="0"/>
+                              <w:tblLook w:noVBand="0" w:val="0000" w:noHBand="0" w:lastColumn="0" w:firstColumn="0" w:lastRow="0" w:firstRow="0"/>
                             </w:tblPr>
                             <w:tblGrid>
                               <w:gridCol w:w="756"/>
@@ -3096,7 +3179,7 @@
                                   <w:r>
                                     <w:rPr>
                                       <w:rFonts w:eastAsia="Wingdings" w:cs="Wingdings" w:ascii="Wingdings" w:hAnsi="Wingdings"/>
-                                      <w:color w:val="auto"/>
+                                      <w:color w:val="00000A"/>
                                       <w:sz w:val="20"/>
                                       <w:lang w:val="fr-CH"/>
                                     </w:rPr>
@@ -3124,7 +3207,7 @@
                                   <w:r>
                                     <w:rPr>
                                       <w:rFonts w:eastAsia="Wingdings" w:cs="Wingdings" w:ascii="Wingdings" w:hAnsi="Wingdings"/>
-                                      <w:color w:val="auto"/>
+                                      <w:color w:val="00000A"/>
                                       <w:sz w:val="20"/>
                                       <w:lang w:val="fr-CH"/>
                                     </w:rPr>
@@ -3152,7 +3235,7 @@
                                   <w:r>
                                     <w:rPr>
                                       <w:rFonts w:eastAsia="Wingdings" w:cs="Wingdings" w:ascii="Wingdings" w:hAnsi="Wingdings"/>
-                                      <w:color w:val="auto"/>
+                                      <w:color w:val="00000A"/>
                                       <w:sz w:val="20"/>
                                       <w:lang w:val="fr-CH"/>
                                     </w:rPr>
@@ -3183,7 +3266,7 @@
                                   <w:r>
                                     <w:rPr>
                                       <w:rFonts w:eastAsia="Wingdings" w:cs="Wingdings" w:ascii="Wingdings" w:hAnsi="Wingdings"/>
-                                      <w:color w:val="auto"/>
+                                      <w:color w:val="00000A"/>
                                       <w:sz w:val="20"/>
                                       <w:lang w:val="fr-CH"/>
                                     </w:rPr>
@@ -3211,7 +3294,7 @@
                                   <w:r>
                                     <w:rPr>
                                       <w:rFonts w:eastAsia="Wingdings" w:cs="Wingdings" w:ascii="Wingdings" w:hAnsi="Wingdings"/>
-                                      <w:color w:val="auto"/>
+                                      <w:color w:val="00000A"/>
                                       <w:sz w:val="20"/>
                                       <w:lang w:val="fr-CH"/>
                                     </w:rPr>
@@ -3239,7 +3322,7 @@
                                   <w:r>
                                     <w:rPr>
                                       <w:rFonts w:eastAsia="Wingdings" w:cs="Wingdings" w:ascii="Wingdings" w:hAnsi="Wingdings"/>
-                                      <w:color w:val="auto"/>
+                                      <w:color w:val="00000A"/>
                                       <w:sz w:val="20"/>
                                       <w:lang w:val="fr-CH"/>
                                     </w:rPr>
@@ -3270,7 +3353,7 @@
                                   <w:r>
                                     <w:rPr>
                                       <w:rFonts w:eastAsia="Wingdings" w:cs="Wingdings" w:ascii="Wingdings" w:hAnsi="Wingdings"/>
-                                      <w:color w:val="auto"/>
+                                      <w:color w:val="00000A"/>
                                       <w:sz w:val="20"/>
                                       <w:lang w:val="fr-CH"/>
                                     </w:rPr>
@@ -3298,7 +3381,7 @@
                                   <w:r>
                                     <w:rPr>
                                       <w:rFonts w:eastAsia="Wingdings" w:cs="Wingdings" w:ascii="Wingdings" w:hAnsi="Wingdings"/>
-                                      <w:color w:val="auto"/>
+                                      <w:color w:val="00000A"/>
                                       <w:sz w:val="20"/>
                                       <w:lang w:val="fr-CH"/>
                                     </w:rPr>
@@ -3326,7 +3409,7 @@
                                   <w:r>
                                     <w:rPr>
                                       <w:rFonts w:eastAsia="Wingdings" w:cs="Wingdings" w:ascii="Wingdings" w:hAnsi="Wingdings"/>
-                                      <w:color w:val="auto"/>
+                                      <w:color w:val="00000A"/>
                                       <w:sz w:val="20"/>
                                       <w:lang w:val="fr-CH"/>
                                     </w:rPr>
@@ -3357,7 +3440,7 @@
                                   <w:r>
                                     <w:rPr>
                                       <w:rFonts w:eastAsia="Wingdings" w:cs="Wingdings" w:ascii="Wingdings" w:hAnsi="Wingdings"/>
-                                      <w:color w:val="auto"/>
+                                      <w:color w:val="00000A"/>
                                       <w:sz w:val="20"/>
                                       <w:lang w:val="fr-CH"/>
                                     </w:rPr>
@@ -3385,7 +3468,7 @@
                                   <w:r>
                                     <w:rPr>
                                       <w:rFonts w:eastAsia="Wingdings" w:cs="Wingdings" w:ascii="Wingdings" w:hAnsi="Wingdings"/>
-                                      <w:color w:val="auto"/>
+                                      <w:color w:val="00000A"/>
                                       <w:sz w:val="20"/>
                                       <w:lang w:val="fr-CH"/>
                                     </w:rPr>
@@ -3413,7 +3496,7 @@
                                   <w:r>
                                     <w:rPr>
                                       <w:rFonts w:eastAsia="Wingdings" w:cs="Wingdings" w:ascii="Wingdings" w:hAnsi="Wingdings"/>
-                                      <w:color w:val="auto"/>
+                                      <w:color w:val="00000A"/>
                                       <w:sz w:val="20"/>
                                       <w:lang w:val="fr-CH"/>
                                     </w:rPr>
@@ -3444,7 +3527,7 @@
                                   <w:r>
                                     <w:rPr>
                                       <w:rFonts w:eastAsia="Wingdings" w:cs="Wingdings" w:ascii="Wingdings" w:hAnsi="Wingdings"/>
-                                      <w:color w:val="auto"/>
+                                      <w:color w:val="00000A"/>
                                       <w:sz w:val="20"/>
                                       <w:lang w:val="fr-CH"/>
                                     </w:rPr>
@@ -3472,7 +3555,7 @@
                                   <w:r>
                                     <w:rPr>
                                       <w:rFonts w:eastAsia="Wingdings" w:cs="Wingdings" w:ascii="Wingdings" w:hAnsi="Wingdings"/>
-                                      <w:color w:val="auto"/>
+                                      <w:color w:val="00000A"/>
                                       <w:sz w:val="20"/>
                                       <w:lang w:val="fr-CH"/>
                                     </w:rPr>
@@ -3500,7 +3583,7 @@
                                   <w:r>
                                     <w:rPr>
                                       <w:rFonts w:eastAsia="Wingdings" w:cs="Wingdings" w:ascii="Wingdings" w:hAnsi="Wingdings"/>
-                                      <w:color w:val="auto"/>
+                                      <w:color w:val="00000A"/>
                                       <w:sz w:val="20"/>
                                       <w:lang w:val="fr-CH"/>
                                     </w:rPr>
@@ -3531,7 +3614,7 @@
                                   <w:r>
                                     <w:rPr>
                                       <w:rFonts w:eastAsia="Wingdings" w:cs="Wingdings" w:ascii="Wingdings" w:hAnsi="Wingdings"/>
-                                      <w:color w:val="auto"/>
+                                      <w:color w:val="00000A"/>
                                       <w:sz w:val="20"/>
                                       <w:lang w:val="fr-CH"/>
                                     </w:rPr>
@@ -3559,7 +3642,7 @@
                                   <w:r>
                                     <w:rPr>
                                       <w:rFonts w:eastAsia="Wingdings" w:cs="Wingdings" w:ascii="Wingdings" w:hAnsi="Wingdings"/>
-                                      <w:color w:val="auto"/>
+                                      <w:color w:val="00000A"/>
                                       <w:sz w:val="20"/>
                                       <w:lang w:val="fr-CH"/>
                                     </w:rPr>
@@ -3587,7 +3670,7 @@
                                   <w:r>
                                     <w:rPr>
                                       <w:rFonts w:eastAsia="Wingdings" w:cs="Wingdings" w:ascii="Wingdings" w:hAnsi="Wingdings"/>
-                                      <w:color w:val="auto"/>
+                                      <w:color w:val="00000A"/>
                                       <w:sz w:val="20"/>
                                       <w:lang w:val="fr-CH"/>
                                     </w:rPr>
@@ -3618,7 +3701,7 @@
                                   <w:r>
                                     <w:rPr>
                                       <w:rFonts w:eastAsia="Wingdings" w:cs="Wingdings" w:ascii="Wingdings" w:hAnsi="Wingdings"/>
-                                      <w:color w:val="auto"/>
+                                      <w:color w:val="00000A"/>
                                       <w:sz w:val="20"/>
                                       <w:lang w:val="fr-CH"/>
                                     </w:rPr>
@@ -3646,7 +3729,7 @@
                                   <w:r>
                                     <w:rPr>
                                       <w:rFonts w:eastAsia="Wingdings" w:cs="Wingdings" w:ascii="Wingdings" w:hAnsi="Wingdings"/>
-                                      <w:color w:val="auto"/>
+                                      <w:color w:val="00000A"/>
                                       <w:sz w:val="20"/>
                                       <w:lang w:val="fr-CH"/>
                                     </w:rPr>
@@ -3674,7 +3757,7 @@
                                   <w:r>
                                     <w:rPr>
                                       <w:rFonts w:eastAsia="Wingdings" w:cs="Wingdings" w:ascii="Wingdings" w:hAnsi="Wingdings"/>
-                                      <w:color w:val="auto"/>
+                                      <w:color w:val="00000A"/>
                                       <w:sz w:val="20"/>
                                       <w:lang w:val="fr-CH"/>
                                     </w:rPr>
@@ -3705,7 +3788,7 @@
                                   <w:r>
                                     <w:rPr>
                                       <w:rFonts w:eastAsia="Wingdings" w:cs="Wingdings" w:ascii="Wingdings" w:hAnsi="Wingdings"/>
-                                      <w:color w:val="auto"/>
+                                      <w:color w:val="00000A"/>
                                       <w:sz w:val="20"/>
                                       <w:lang w:val="fr-CH"/>
                                     </w:rPr>
@@ -3733,7 +3816,7 @@
                                   <w:r>
                                     <w:rPr>
                                       <w:rFonts w:eastAsia="Wingdings" w:cs="Wingdings" w:ascii="Wingdings" w:hAnsi="Wingdings"/>
-                                      <w:color w:val="auto"/>
+                                      <w:color w:val="00000A"/>
                                       <w:sz w:val="20"/>
                                       <w:lang w:val="fr-CH"/>
                                     </w:rPr>
@@ -3761,7 +3844,7 @@
                                   <w:r>
                                     <w:rPr>
                                       <w:rFonts w:eastAsia="Wingdings" w:cs="Wingdings" w:ascii="Wingdings" w:hAnsi="Wingdings"/>
-                                      <w:color w:val="auto"/>
+                                      <w:color w:val="00000A"/>
                                       <w:sz w:val="20"/>
                                       <w:lang w:val="fr-CH"/>
                                     </w:rPr>
@@ -3792,7 +3875,7 @@
                                   <w:r>
                                     <w:rPr>
                                       <w:rFonts w:eastAsia="Wingdings" w:cs="Wingdings" w:ascii="Wingdings" w:hAnsi="Wingdings"/>
-                                      <w:color w:val="auto"/>
+                                      <w:color w:val="00000A"/>
                                       <w:sz w:val="20"/>
                                       <w:lang w:val="fr-CH"/>
                                     </w:rPr>
@@ -3820,7 +3903,7 @@
                                   <w:r>
                                     <w:rPr>
                                       <w:rFonts w:eastAsia="Wingdings" w:cs="Wingdings" w:ascii="Wingdings" w:hAnsi="Wingdings"/>
-                                      <w:color w:val="auto"/>
+                                      <w:color w:val="00000A"/>
                                       <w:sz w:val="20"/>
                                       <w:lang w:val="fr-CH"/>
                                     </w:rPr>
@@ -3848,7 +3931,7 @@
                                   <w:r>
                                     <w:rPr>
                                       <w:rFonts w:eastAsia="Wingdings" w:cs="Wingdings" w:ascii="Wingdings" w:hAnsi="Wingdings"/>
-                                      <w:color w:val="auto"/>
+                                      <w:color w:val="00000A"/>
                                       <w:sz w:val="20"/>
                                       <w:lang w:val="fr-CH"/>
                                     </w:rPr>
@@ -3879,7 +3962,7 @@
                                   <w:r>
                                     <w:rPr>
                                       <w:rFonts w:eastAsia="Wingdings" w:cs="Wingdings" w:ascii="Wingdings" w:hAnsi="Wingdings"/>
-                                      <w:color w:val="auto"/>
+                                      <w:color w:val="00000A"/>
                                       <w:sz w:val="20"/>
                                       <w:lang w:val="fr-CH"/>
                                     </w:rPr>
@@ -3907,7 +3990,7 @@
                                   <w:r>
                                     <w:rPr>
                                       <w:rFonts w:eastAsia="Wingdings" w:cs="Wingdings" w:ascii="Wingdings" w:hAnsi="Wingdings"/>
-                                      <w:color w:val="auto"/>
+                                      <w:color w:val="00000A"/>
                                       <w:sz w:val="20"/>
                                       <w:lang w:val="fr-CH"/>
                                     </w:rPr>
@@ -3935,7 +4018,7 @@
                                   <w:r>
                                     <w:rPr>
                                       <w:rFonts w:eastAsia="Wingdings" w:cs="Wingdings" w:ascii="Wingdings" w:hAnsi="Wingdings"/>
-                                      <w:color w:val="auto"/>
+                                      <w:color w:val="00000A"/>
                                       <w:sz w:val="20"/>
                                       <w:lang w:val="fr-CH"/>
                                     </w:rPr>
@@ -3966,7 +4049,7 @@
                                   <w:r>
                                     <w:rPr>
                                       <w:rFonts w:eastAsia="Wingdings" w:cs="Wingdings" w:ascii="Wingdings" w:hAnsi="Wingdings"/>
-                                      <w:color w:val="auto"/>
+                                      <w:color w:val="00000A"/>
                                       <w:sz w:val="20"/>
                                       <w:lang w:val="fr-CH"/>
                                     </w:rPr>
@@ -3994,7 +4077,7 @@
                                   <w:r>
                                     <w:rPr>
                                       <w:rFonts w:eastAsia="Wingdings" w:cs="Wingdings" w:ascii="Wingdings" w:hAnsi="Wingdings"/>
-                                      <w:color w:val="auto"/>
+                                      <w:color w:val="00000A"/>
                                       <w:sz w:val="20"/>
                                       <w:lang w:val="fr-CH"/>
                                     </w:rPr>
@@ -4023,7 +4106,7 @@
                                   <w:r>
                                     <w:rPr>
                                       <w:rFonts w:eastAsia="Wingdings" w:cs="Wingdings" w:ascii="Wingdings" w:hAnsi="Wingdings"/>
-                                      <w:color w:val="auto"/>
+                                      <w:color w:val="00000A"/>
                                       <w:sz w:val="20"/>
                                       <w:lang w:val="fr-CH"/>
                                     </w:rPr>
@@ -4054,7 +4137,7 @@
                                   <w:r>
                                     <w:rPr>
                                       <w:rFonts w:eastAsia="Wingdings" w:cs="Wingdings" w:ascii="Wingdings" w:hAnsi="Wingdings"/>
-                                      <w:color w:val="auto"/>
+                                      <w:color w:val="00000A"/>
                                       <w:sz w:val="20"/>
                                       <w:lang w:val="fr-CH"/>
                                     </w:rPr>
@@ -4082,7 +4165,7 @@
                                   <w:r>
                                     <w:rPr>
                                       <w:rFonts w:eastAsia="Wingdings" w:cs="Wingdings" w:ascii="Wingdings" w:hAnsi="Wingdings"/>
-                                      <w:color w:val="auto"/>
+                                      <w:color w:val="00000A"/>
                                       <w:sz w:val="20"/>
                                       <w:lang w:val="fr-CH"/>
                                     </w:rPr>
@@ -4111,7 +4194,7 @@
                                   <w:r>
                                     <w:rPr>
                                       <w:rFonts w:eastAsia="Wingdings" w:cs="Wingdings" w:ascii="Wingdings" w:hAnsi="Wingdings"/>
-                                      <w:color w:val="auto"/>
+                                      <w:color w:val="00000A"/>
                                       <w:sz w:val="20"/>
                                       <w:lang w:val="fr-CH"/>
                                     </w:rPr>
@@ -4142,7 +4225,7 @@
                                   <w:r>
                                     <w:rPr>
                                       <w:rFonts w:eastAsia="Wingdings" w:cs="Wingdings" w:ascii="Wingdings" w:hAnsi="Wingdings"/>
-                                      <w:color w:val="auto"/>
+                                      <w:color w:val="00000A"/>
                                       <w:sz w:val="20"/>
                                       <w:lang w:val="fr-CH"/>
                                     </w:rPr>
@@ -4170,7 +4253,7 @@
                                   <w:r>
                                     <w:rPr>
                                       <w:rFonts w:eastAsia="Wingdings" w:cs="Wingdings" w:ascii="Wingdings" w:hAnsi="Wingdings"/>
-                                      <w:color w:val="auto"/>
+                                      <w:color w:val="00000A"/>
                                       <w:sz w:val="20"/>
                                       <w:lang w:val="fr-CH"/>
                                     </w:rPr>
@@ -4197,7 +4280,7 @@
                                   </w:pPr>
                                   <w:r>
                                     <w:rPr>
-                                      <w:color w:val="auto"/>
+                                      <w:color w:val="00000A"/>
                                       <w:lang w:val="fr-CH"/>
                                     </w:rPr>
                                     <w:t xml:space="preserve">43 </w:t>
@@ -4205,7 +4288,7 @@
                                   <w:r>
                                     <w:rPr>
                                       <w:rFonts w:eastAsia="Wingdings" w:cs="Wingdings" w:ascii="Wingdings" w:hAnsi="Wingdings"/>
-                                      <w:color w:val="auto"/>
+                                      <w:color w:val="00000A"/>
                                       <w:sz w:val="20"/>
                                       <w:lang w:val="fr-CH"/>
                                     </w:rPr>
@@ -4236,7 +4319,7 @@
                                   <w:r>
                                     <w:rPr>
                                       <w:rFonts w:eastAsia="Wingdings" w:cs="Wingdings" w:ascii="Wingdings" w:hAnsi="Wingdings"/>
-                                      <w:color w:val="auto"/>
+                                      <w:color w:val="00000A"/>
                                       <w:sz w:val="20"/>
                                       <w:lang w:val="fr-CH"/>
                                     </w:rPr>
@@ -4264,7 +4347,7 @@
                                   <w:r>
                                     <w:rPr>
                                       <w:rFonts w:eastAsia="Wingdings" w:cs="Wingdings" w:ascii="Wingdings" w:hAnsi="Wingdings"/>
-                                      <w:color w:val="auto"/>
+                                      <w:color w:val="00000A"/>
                                       <w:sz w:val="20"/>
                                       <w:lang w:val="fr-CH"/>
                                     </w:rPr>
@@ -4287,7 +4370,7 @@
                                   </w:pPr>
                                   <w:r>
                                     <w:rPr>
-                                      <w:color w:val="auto"/>
+                                      <w:color w:val="00000A"/>
                                       <w:lang w:val="fr-CH"/>
                                     </w:rPr>
                                     <w:t xml:space="preserve">44 </w:t>
@@ -4295,7 +4378,7 @@
                                   <w:r>
                                     <w:rPr>
                                       <w:rFonts w:eastAsia="Wingdings" w:cs="Wingdings" w:ascii="Wingdings" w:hAnsi="Wingdings"/>
-                                      <w:color w:val="auto"/>
+                                      <w:color w:val="00000A"/>
                                       <w:sz w:val="20"/>
                                       <w:lang w:val="fr-CH"/>
                                     </w:rPr>
@@ -4326,7 +4409,7 @@
                                   <w:r>
                                     <w:rPr>
                                       <w:rFonts w:eastAsia="Wingdings" w:cs="Wingdings" w:ascii="Wingdings" w:hAnsi="Wingdings"/>
-                                      <w:color w:val="auto"/>
+                                      <w:color w:val="00000A"/>
                                       <w:sz w:val="20"/>
                                       <w:lang w:val="fr-CH"/>
                                     </w:rPr>
@@ -4354,7 +4437,7 @@
                                   <w:r>
                                     <w:rPr>
                                       <w:rFonts w:eastAsia="Wingdings" w:cs="Wingdings" w:ascii="Wingdings" w:hAnsi="Wingdings"/>
-                                      <w:color w:val="auto"/>
+                                      <w:color w:val="00000A"/>
                                       <w:sz w:val="20"/>
                                       <w:lang w:val="fr-CH"/>
                                     </w:rPr>
@@ -4377,7 +4460,7 @@
                                   </w:pPr>
                                   <w:r>
                                     <w:rPr>
-                                      <w:color w:val="auto"/>
+                                      <w:color w:val="00000A"/>
                                       <w:lang w:val="fr-CH"/>
                                     </w:rPr>
                                     <w:t xml:space="preserve">45 </w:t>
@@ -4385,7 +4468,7 @@
                                   <w:r>
                                     <w:rPr>
                                       <w:rFonts w:eastAsia="Wingdings" w:cs="Wingdings" w:ascii="Wingdings" w:hAnsi="Wingdings"/>
-                                      <w:color w:val="auto"/>
+                                      <w:color w:val="00000A"/>
                                       <w:sz w:val="20"/>
                                       <w:lang w:val="fr-CH"/>
                                     </w:rPr>
@@ -4401,14 +4484,14 @@
                               <w:rPr>
                                 <w:i/>
                                 <w:i/>
-                                <w:color w:val="auto"/>
+                                <w:color w:val="00000A"/>
                                 <w:lang w:val="fr-CH"/>
                               </w:rPr>
                             </w:pPr>
                             <w:r>
                               <w:rPr>
                                 <w:i/>
-                                <w:color w:val="auto"/>
+                                <w:color w:val="00000A"/>
                                 <w:lang w:val="fr-CH"/>
                               </w:rPr>
                             </w:r>
@@ -4423,14 +4506,14 @@
                             <w:r>
                               <w:rPr>
                                 <w:i/>
-                                <w:color w:val="auto"/>
+                                <w:color w:val="00000A"/>
                                 <w:lang w:val="fr-CH"/>
                               </w:rPr>
                               <w:t xml:space="preserve">Provisoires </w:t>
                             </w:r>
                             <w:r>
                               <w:rPr>
-                                <w:color w:val="auto"/>
+                                <w:color w:val="00000A"/>
                                 <w:lang w:val="fr-CH"/>
                               </w:rPr>
                               <w:t xml:space="preserve">. . . . . . . . . . . . . . . . </w:t>
@@ -4440,13 +4523,13 @@
                             <w:pPr>
                               <w:pStyle w:val="FrameContents"/>
                               <w:rPr>
-                                <w:color w:val="auto"/>
+                                <w:color w:val="00000A"/>
                                 <w:lang w:val="fr-CH"/>
                               </w:rPr>
                             </w:pPr>
                             <w:r>
                               <w:rPr>
-                                <w:color w:val="auto"/>
+                                <w:color w:val="00000A"/>
                                 <w:lang w:val="fr-CH"/>
                               </w:rPr>
                             </w:r>
@@ -4455,13 +4538,13 @@
                             <w:pPr>
                               <w:pStyle w:val="FrameContents"/>
                               <w:rPr>
-                                <w:color w:val="auto"/>
+                                <w:color w:val="00000A"/>
                                 <w:lang w:val="fr-CH"/>
                               </w:rPr>
                             </w:pPr>
                             <w:r>
                               <w:rPr>
-                                <w:color w:val="auto"/>
+                                <w:color w:val="00000A"/>
                                 <w:lang w:val="fr-CH"/>
                               </w:rPr>
                             </w:r>
@@ -4478,7 +4561,7 @@
                             <w:r>
                               <w:rPr>
                                 <w:i/>
-                                <w:color w:val="auto"/>
+                                <w:color w:val="00000A"/>
                                 <w:lang w:val="fr-CH"/>
                               </w:rPr>
                               <w:t>GM</w:t>
@@ -4488,7 +4571,7 @@
                             <w:tblPr>
                               <w:tblW w:w="2269" w:type="dxa"/>
                               <w:jc w:val="left"/>
-                              <w:tblInd w:w="8" w:type="dxa"/>
+                              <w:tblInd w:w="1" w:type="dxa"/>
                               <w:tblBorders>
                                 <w:top w:val="single" w:sz="6" w:space="0" w:color="00000A"/>
                                 <w:left w:val="single" w:sz="6" w:space="0" w:color="00000A"/>
@@ -4499,11 +4582,11 @@
                               </w:tblBorders>
                               <w:tblCellMar>
                                 <w:top w:w="0" w:type="dxa"/>
-                                <w:left w:w="0" w:type="dxa"/>
+                                <w:left w:w="-7" w:type="dxa"/>
                                 <w:bottom w:w="0" w:type="dxa"/>
                                 <w:right w:w="0" w:type="dxa"/>
                               </w:tblCellMar>
-                              <w:tblLook w:val="0000" w:noVBand="0" w:noHBand="0" w:lastColumn="0" w:firstColumn="0" w:lastRow="0" w:firstRow="0"/>
+                              <w:tblLook w:noVBand="0" w:val="0000" w:noHBand="0" w:lastColumn="0" w:firstColumn="0" w:lastRow="0" w:firstRow="0"/>
                             </w:tblPr>
                             <w:tblGrid>
                               <w:gridCol w:w="756"/>
@@ -4527,20 +4610,20 @@
                                   </w:tcBorders>
                                   <w:shd w:fill="auto" w:val="clear"/>
                                   <w:tcMar>
-                                    <w:left w:w="0" w:type="dxa"/>
+                                    <w:left w:w="-7" w:type="dxa"/>
                                   </w:tcMar>
                                 </w:tcPr>
                                 <w:p>
                                   <w:pPr>
                                     <w:pStyle w:val="FrameContents"/>
                                     <w:rPr>
-                                      <w:color w:val="auto"/>
+                                      <w:color w:val="00000A"/>
                                       <w:lang w:val="fr-CH"/>
                                     </w:rPr>
                                   </w:pPr>
                                   <w:r>
                                     <w:rPr>
-                                      <w:color w:val="auto"/>
+                                      <w:color w:val="00000A"/>
                                       <w:lang w:val="fr-CH"/>
                                     </w:rPr>
                                   </w:r>
@@ -4559,20 +4642,20 @@
                                   </w:tcBorders>
                                   <w:shd w:fill="auto" w:val="clear"/>
                                   <w:tcMar>
-                                    <w:left w:w="0" w:type="dxa"/>
+                                    <w:left w:w="-7" w:type="dxa"/>
                                   </w:tcMar>
                                 </w:tcPr>
                                 <w:p>
                                   <w:pPr>
                                     <w:pStyle w:val="FrameContents"/>
                                     <w:rPr>
-                                      <w:color w:val="auto"/>
+                                      <w:color w:val="00000A"/>
                                       <w:lang w:val="fr-CH"/>
                                     </w:rPr>
                                   </w:pPr>
                                   <w:r>
                                     <w:rPr>
-                                      <w:color w:val="auto"/>
+                                      <w:color w:val="00000A"/>
                                       <w:lang w:val="fr-CH"/>
                                     </w:rPr>
                                   </w:r>
@@ -4591,20 +4674,20 @@
                                   </w:tcBorders>
                                   <w:shd w:fill="auto" w:val="clear"/>
                                   <w:tcMar>
-                                    <w:left w:w="0" w:type="dxa"/>
+                                    <w:left w:w="-7" w:type="dxa"/>
                                   </w:tcMar>
                                 </w:tcPr>
                                 <w:p>
                                   <w:pPr>
                                     <w:pStyle w:val="FrameContents"/>
                                     <w:rPr>
-                                      <w:color w:val="auto"/>
+                                      <w:color w:val="00000A"/>
                                       <w:lang w:val="fr-CH"/>
                                     </w:rPr>
                                   </w:pPr>
                                   <w:r>
                                     <w:rPr>
-                                      <w:color w:val="auto"/>
+                                      <w:color w:val="00000A"/>
                                       <w:lang w:val="fr-CH"/>
                                     </w:rPr>
                                   </w:r>
@@ -4618,14 +4701,14 @@
                               <w:rPr>
                                 <w:i/>
                                 <w:i/>
-                                <w:color w:val="auto"/>
+                                <w:color w:val="00000A"/>
                                 <w:lang w:val="fr-CH"/>
                               </w:rPr>
                             </w:pPr>
                             <w:r>
                               <w:rPr>
                                 <w:i/>
-                                <w:color w:val="auto"/>
+                                <w:color w:val="00000A"/>
                                 <w:lang w:val="fr-CH"/>
                               </w:rPr>
                             </w:r>
@@ -4642,7 +4725,7 @@
                             <w:r>
                               <w:rPr>
                                 <w:i/>
-                                <w:color w:val="auto"/>
+                                <w:color w:val="00000A"/>
                                 <w:lang w:val="fr-CH"/>
                               </w:rPr>
                               <w:t>Visa d’examen</w:t>
@@ -4652,7 +4735,7 @@
                             <w:tblPr>
                               <w:tblW w:w="2268" w:type="dxa"/>
                               <w:jc w:val="left"/>
-                              <w:tblInd w:w="8" w:type="dxa"/>
+                              <w:tblInd w:w="1" w:type="dxa"/>
                               <w:tblBorders>
                                 <w:top w:val="single" w:sz="6" w:space="0" w:color="00000A"/>
                                 <w:left w:val="single" w:sz="6" w:space="0" w:color="00000A"/>
@@ -4663,11 +4746,11 @@
                               </w:tblBorders>
                               <w:tblCellMar>
                                 <w:top w:w="0" w:type="dxa"/>
-                                <w:left w:w="0" w:type="dxa"/>
+                                <w:left w:w="-7" w:type="dxa"/>
                                 <w:bottom w:w="0" w:type="dxa"/>
                                 <w:right w:w="0" w:type="dxa"/>
                               </w:tblCellMar>
-                              <w:tblLook w:val="0000" w:noVBand="0" w:noHBand="0" w:lastColumn="0" w:firstColumn="0" w:lastRow="0" w:firstRow="0"/>
+                              <w:tblLook w:noVBand="0" w:val="0000" w:noHBand="0" w:lastColumn="0" w:firstColumn="0" w:lastRow="0" w:firstRow="0"/>
                             </w:tblPr>
                             <w:tblGrid>
                               <w:gridCol w:w="2268"/>
@@ -4689,20 +4772,20 @@
                                   </w:tcBorders>
                                   <w:shd w:fill="auto" w:val="clear"/>
                                   <w:tcMar>
-                                    <w:left w:w="0" w:type="dxa"/>
+                                    <w:left w:w="-7" w:type="dxa"/>
                                   </w:tcMar>
                                 </w:tcPr>
                                 <w:p>
                                   <w:pPr>
                                     <w:pStyle w:val="FrameContents"/>
                                     <w:rPr>
-                                      <w:color w:val="auto"/>
+                                      <w:color w:val="00000A"/>
                                       <w:lang w:val="fr-CH"/>
                                     </w:rPr>
                                   </w:pPr>
                                   <w:r>
                                     <w:rPr>
-                                      <w:color w:val="auto"/>
+                                      <w:color w:val="00000A"/>
                                       <w:lang w:val="fr-CH"/>
                                     </w:rPr>
                                   </w:r>
@@ -4716,14 +4799,14 @@
                               <w:rPr>
                                 <w:i/>
                                 <w:i/>
-                                <w:color w:val="auto"/>
+                                <w:color w:val="00000A"/>
                                 <w:lang w:val="fr-CH"/>
                               </w:rPr>
                             </w:pPr>
                             <w:r>
                               <w:rPr>
                                 <w:i/>
-                                <w:color w:val="auto"/>
+                                <w:color w:val="00000A"/>
                                 <w:lang w:val="fr-CH"/>
                               </w:rPr>
                             </w:r>
@@ -4740,7 +4823,7 @@
                             <w:r>
                               <w:rPr>
                                 <w:i/>
-                                <w:color w:val="auto"/>
+                                <w:color w:val="00000A"/>
                                 <w:lang w:val="fr-CH"/>
                               </w:rPr>
                               <w:t>Visa d’enregistrement</w:t>
@@ -4750,7 +4833,7 @@
                             <w:tblPr>
                               <w:tblW w:w="2268" w:type="dxa"/>
                               <w:jc w:val="left"/>
-                              <w:tblInd w:w="8" w:type="dxa"/>
+                              <w:tblInd w:w="1" w:type="dxa"/>
                               <w:tblBorders>
                                 <w:top w:val="single" w:sz="6" w:space="0" w:color="00000A"/>
                                 <w:left w:val="single" w:sz="6" w:space="0" w:color="00000A"/>
@@ -4761,11 +4844,11 @@
                               </w:tblBorders>
                               <w:tblCellMar>
                                 <w:top w:w="0" w:type="dxa"/>
-                                <w:left w:w="0" w:type="dxa"/>
+                                <w:left w:w="-7" w:type="dxa"/>
                                 <w:bottom w:w="0" w:type="dxa"/>
                                 <w:right w:w="0" w:type="dxa"/>
                               </w:tblCellMar>
-                              <w:tblLook w:val="0000" w:noVBand="0" w:noHBand="0" w:lastColumn="0" w:firstColumn="0" w:lastRow="0" w:firstRow="0"/>
+                              <w:tblLook w:noVBand="0" w:val="0000" w:noHBand="0" w:lastColumn="0" w:firstColumn="0" w:lastRow="0" w:firstRow="0"/>
                             </w:tblPr>
                             <w:tblGrid>
                               <w:gridCol w:w="2268"/>
@@ -4787,20 +4870,20 @@
                                   </w:tcBorders>
                                   <w:shd w:fill="auto" w:val="clear"/>
                                   <w:tcMar>
-                                    <w:left w:w="0" w:type="dxa"/>
+                                    <w:left w:w="-7" w:type="dxa"/>
                                   </w:tcMar>
                                 </w:tcPr>
                                 <w:p>
                                   <w:pPr>
                                     <w:pStyle w:val="FrameContents"/>
                                     <w:rPr>
-                                      <w:color w:val="auto"/>
+                                      <w:color w:val="00000A"/>
                                       <w:lang w:val="fr-CH"/>
                                     </w:rPr>
                                   </w:pPr>
                                   <w:r>
                                     <w:rPr>
-                                      <w:color w:val="auto"/>
+                                      <w:color w:val="00000A"/>
                                       <w:lang w:val="fr-CH"/>
                                     </w:rPr>
                                   </w:r>
@@ -4815,14 +4898,14 @@
                               <w:rPr>
                                 <w:i/>
                                 <w:i/>
-                                <w:color w:val="auto"/>
+                                <w:color w:val="00000A"/>
                                 <w:lang w:val="fr-CH"/>
                               </w:rPr>
                             </w:pPr>
                             <w:r>
                               <w:rPr>
                                 <w:i/>
-                                <w:color w:val="auto"/>
+                                <w:color w:val="00000A"/>
                                 <w:lang w:val="fr-CH"/>
                               </w:rPr>
                             </w:r>
@@ -4830,14 +4913,10 @@
                           <w:p>
                             <w:pPr>
                               <w:pStyle w:val="FrameContents"/>
-                              <w:rPr>
-                                <w:color w:val="auto"/>
-                              </w:rPr>
+                              <w:rPr/>
                             </w:pPr>
                             <w:r>
-                              <w:rPr>
-                                <w:color w:val="auto"/>
-                              </w:rPr>
+                              <w:rPr/>
                             </w:r>
                           </w:p>
                         </w:txbxContent>
@@ -4853,7 +4932,7 @@
           </mc:Choice>
           <mc:Fallback>
             <w:pict>
-              <v:rect id="shape_0" ID="Rectangle 4" stroked="f" style="position:absolute;margin-left:394.25pt;margin-top:0pt;width:126.65pt;height:761.1pt">
+              <v:rect id="shape_0" ID="Rectangle 4" stroked="f" style="position:absolute;margin-left:394.25pt;margin-top:0pt;width:126.7pt;height:761.15pt">
                 <w10:wrap type="square"/>
                 <v:fill on="false" o:detectmouseclick="t"/>
                 <v:stroke color="#3465a4" joinstyle="round" endcap="flat"/>
@@ -4874,7 +4953,7 @@
                         <w:rPr>
                           <w:b/>
                           <w:i/>
-                          <w:color w:val="auto"/>
+                          <w:color w:val="00000A"/>
                           <w:lang w:val="fr-CH"/>
                         </w:rPr>
                         <w:t>Ne pas remplir, s.v.p.</w:t>
@@ -4888,7 +4967,7 @@
                           <w:b/>
                           <w:i/>
                           <w:i/>
-                          <w:color w:val="auto"/>
+                          <w:color w:val="00000A"/>
                           <w:lang w:val="fr-CH"/>
                         </w:rPr>
                       </w:pPr>
@@ -4896,7 +4975,7 @@
                         <w:rPr>
                           <w:b/>
                           <w:i/>
-                          <w:color w:val="auto"/>
+                          <w:color w:val="00000A"/>
                           <w:lang w:val="fr-CH"/>
                         </w:rPr>
                       </w:r>
@@ -4915,7 +4994,7 @@
                       <w:r>
                         <w:rPr>
                           <w:i/>
-                          <w:color w:val="auto"/>
+                          <w:color w:val="00000A"/>
                           <w:lang w:val="fr-CH"/>
                         </w:rPr>
                         <w:t>Classes internationales</w:t>
@@ -4933,7 +5012,7 @@
                           <w:bottom w:w="0" w:type="dxa"/>
                           <w:right w:w="0" w:type="dxa"/>
                         </w:tblCellMar>
-                        <w:tblLook w:val="0000" w:noVBand="0" w:noHBand="0" w:lastColumn="0" w:firstColumn="0" w:lastRow="0" w:firstRow="0"/>
+                        <w:tblLook w:noVBand="0" w:val="0000" w:noHBand="0" w:lastColumn="0" w:firstColumn="0" w:lastRow="0" w:firstRow="0"/>
                       </w:tblPr>
                       <w:tblGrid>
                         <w:gridCol w:w="756"/>
@@ -4962,7 +5041,7 @@
                             <w:r>
                               <w:rPr>
                                 <w:rFonts w:eastAsia="Wingdings" w:cs="Wingdings" w:ascii="Wingdings" w:hAnsi="Wingdings"/>
-                                <w:color w:val="auto"/>
+                                <w:color w:val="00000A"/>
                                 <w:sz w:val="20"/>
                                 <w:lang w:val="fr-CH"/>
                               </w:rPr>
@@ -4990,7 +5069,7 @@
                             <w:r>
                               <w:rPr>
                                 <w:rFonts w:eastAsia="Wingdings" w:cs="Wingdings" w:ascii="Wingdings" w:hAnsi="Wingdings"/>
-                                <w:color w:val="auto"/>
+                                <w:color w:val="00000A"/>
                                 <w:sz w:val="20"/>
                                 <w:lang w:val="fr-CH"/>
                               </w:rPr>
@@ -5018,7 +5097,7 @@
                             <w:r>
                               <w:rPr>
                                 <w:rFonts w:eastAsia="Wingdings" w:cs="Wingdings" w:ascii="Wingdings" w:hAnsi="Wingdings"/>
-                                <w:color w:val="auto"/>
+                                <w:color w:val="00000A"/>
                                 <w:sz w:val="20"/>
                                 <w:lang w:val="fr-CH"/>
                               </w:rPr>
@@ -5049,7 +5128,7 @@
                             <w:r>
                               <w:rPr>
                                 <w:rFonts w:eastAsia="Wingdings" w:cs="Wingdings" w:ascii="Wingdings" w:hAnsi="Wingdings"/>
-                                <w:color w:val="auto"/>
+                                <w:color w:val="00000A"/>
                                 <w:sz w:val="20"/>
                                 <w:lang w:val="fr-CH"/>
                               </w:rPr>
@@ -5077,7 +5156,7 @@
                             <w:r>
                               <w:rPr>
                                 <w:rFonts w:eastAsia="Wingdings" w:cs="Wingdings" w:ascii="Wingdings" w:hAnsi="Wingdings"/>
-                                <w:color w:val="auto"/>
+                                <w:color w:val="00000A"/>
                                 <w:sz w:val="20"/>
                                 <w:lang w:val="fr-CH"/>
                               </w:rPr>
@@ -5105,7 +5184,7 @@
                             <w:r>
                               <w:rPr>
                                 <w:rFonts w:eastAsia="Wingdings" w:cs="Wingdings" w:ascii="Wingdings" w:hAnsi="Wingdings"/>
-                                <w:color w:val="auto"/>
+                                <w:color w:val="00000A"/>
                                 <w:sz w:val="20"/>
                                 <w:lang w:val="fr-CH"/>
                               </w:rPr>
@@ -5136,7 +5215,7 @@
                             <w:r>
                               <w:rPr>
                                 <w:rFonts w:eastAsia="Wingdings" w:cs="Wingdings" w:ascii="Wingdings" w:hAnsi="Wingdings"/>
-                                <w:color w:val="auto"/>
+                                <w:color w:val="00000A"/>
                                 <w:sz w:val="20"/>
                                 <w:lang w:val="fr-CH"/>
                               </w:rPr>
@@ -5164,7 +5243,7 @@
                             <w:r>
                               <w:rPr>
                                 <w:rFonts w:eastAsia="Wingdings" w:cs="Wingdings" w:ascii="Wingdings" w:hAnsi="Wingdings"/>
-                                <w:color w:val="auto"/>
+                                <w:color w:val="00000A"/>
                                 <w:sz w:val="20"/>
                                 <w:lang w:val="fr-CH"/>
                               </w:rPr>
@@ -5192,7 +5271,7 @@
                             <w:r>
                               <w:rPr>
                                 <w:rFonts w:eastAsia="Wingdings" w:cs="Wingdings" w:ascii="Wingdings" w:hAnsi="Wingdings"/>
-                                <w:color w:val="auto"/>
+                                <w:color w:val="00000A"/>
                                 <w:sz w:val="20"/>
                                 <w:lang w:val="fr-CH"/>
                               </w:rPr>
@@ -5223,7 +5302,7 @@
                             <w:r>
                               <w:rPr>
                                 <w:rFonts w:eastAsia="Wingdings" w:cs="Wingdings" w:ascii="Wingdings" w:hAnsi="Wingdings"/>
-                                <w:color w:val="auto"/>
+                                <w:color w:val="00000A"/>
                                 <w:sz w:val="20"/>
                                 <w:lang w:val="fr-CH"/>
                               </w:rPr>
@@ -5251,7 +5330,7 @@
                             <w:r>
                               <w:rPr>
                                 <w:rFonts w:eastAsia="Wingdings" w:cs="Wingdings" w:ascii="Wingdings" w:hAnsi="Wingdings"/>
-                                <w:color w:val="auto"/>
+                                <w:color w:val="00000A"/>
                                 <w:sz w:val="20"/>
                                 <w:lang w:val="fr-CH"/>
                               </w:rPr>
@@ -5279,7 +5358,7 @@
                             <w:r>
                               <w:rPr>
                                 <w:rFonts w:eastAsia="Wingdings" w:cs="Wingdings" w:ascii="Wingdings" w:hAnsi="Wingdings"/>
-                                <w:color w:val="auto"/>
+                                <w:color w:val="00000A"/>
                                 <w:sz w:val="20"/>
                                 <w:lang w:val="fr-CH"/>
                               </w:rPr>
@@ -5310,7 +5389,7 @@
                             <w:r>
                               <w:rPr>
                                 <w:rFonts w:eastAsia="Wingdings" w:cs="Wingdings" w:ascii="Wingdings" w:hAnsi="Wingdings"/>
-                                <w:color w:val="auto"/>
+                                <w:color w:val="00000A"/>
                                 <w:sz w:val="20"/>
                                 <w:lang w:val="fr-CH"/>
                               </w:rPr>
@@ -5338,7 +5417,7 @@
                             <w:r>
                               <w:rPr>
                                 <w:rFonts w:eastAsia="Wingdings" w:cs="Wingdings" w:ascii="Wingdings" w:hAnsi="Wingdings"/>
-                                <w:color w:val="auto"/>
+                                <w:color w:val="00000A"/>
                                 <w:sz w:val="20"/>
                                 <w:lang w:val="fr-CH"/>
                               </w:rPr>
@@ -5366,7 +5445,7 @@
                             <w:r>
                               <w:rPr>
                                 <w:rFonts w:eastAsia="Wingdings" w:cs="Wingdings" w:ascii="Wingdings" w:hAnsi="Wingdings"/>
-                                <w:color w:val="auto"/>
+                                <w:color w:val="00000A"/>
                                 <w:sz w:val="20"/>
                                 <w:lang w:val="fr-CH"/>
                               </w:rPr>
@@ -5397,7 +5476,7 @@
                             <w:r>
                               <w:rPr>
                                 <w:rFonts w:eastAsia="Wingdings" w:cs="Wingdings" w:ascii="Wingdings" w:hAnsi="Wingdings"/>
-                                <w:color w:val="auto"/>
+                                <w:color w:val="00000A"/>
                                 <w:sz w:val="20"/>
                                 <w:lang w:val="fr-CH"/>
                               </w:rPr>
@@ -5425,7 +5504,7 @@
                             <w:r>
                               <w:rPr>
                                 <w:rFonts w:eastAsia="Wingdings" w:cs="Wingdings" w:ascii="Wingdings" w:hAnsi="Wingdings"/>
-                                <w:color w:val="auto"/>
+                                <w:color w:val="00000A"/>
                                 <w:sz w:val="20"/>
                                 <w:lang w:val="fr-CH"/>
                               </w:rPr>
@@ -5453,7 +5532,7 @@
                             <w:r>
                               <w:rPr>
                                 <w:rFonts w:eastAsia="Wingdings" w:cs="Wingdings" w:ascii="Wingdings" w:hAnsi="Wingdings"/>
-                                <w:color w:val="auto"/>
+                                <w:color w:val="00000A"/>
                                 <w:sz w:val="20"/>
                                 <w:lang w:val="fr-CH"/>
                               </w:rPr>
@@ -5484,7 +5563,7 @@
                             <w:r>
                               <w:rPr>
                                 <w:rFonts w:eastAsia="Wingdings" w:cs="Wingdings" w:ascii="Wingdings" w:hAnsi="Wingdings"/>
-                                <w:color w:val="auto"/>
+                                <w:color w:val="00000A"/>
                                 <w:sz w:val="20"/>
                                 <w:lang w:val="fr-CH"/>
                               </w:rPr>
@@ -5512,7 +5591,7 @@
                             <w:r>
                               <w:rPr>
                                 <w:rFonts w:eastAsia="Wingdings" w:cs="Wingdings" w:ascii="Wingdings" w:hAnsi="Wingdings"/>
-                                <w:color w:val="auto"/>
+                                <w:color w:val="00000A"/>
                                 <w:sz w:val="20"/>
                                 <w:lang w:val="fr-CH"/>
                               </w:rPr>
@@ -5540,7 +5619,7 @@
                             <w:r>
                               <w:rPr>
                                 <w:rFonts w:eastAsia="Wingdings" w:cs="Wingdings" w:ascii="Wingdings" w:hAnsi="Wingdings"/>
-                                <w:color w:val="auto"/>
+                                <w:color w:val="00000A"/>
                                 <w:sz w:val="20"/>
                                 <w:lang w:val="fr-CH"/>
                               </w:rPr>
@@ -5571,7 +5650,7 @@
                             <w:r>
                               <w:rPr>
                                 <w:rFonts w:eastAsia="Wingdings" w:cs="Wingdings" w:ascii="Wingdings" w:hAnsi="Wingdings"/>
-                                <w:color w:val="auto"/>
+                                <w:color w:val="00000A"/>
                                 <w:sz w:val="20"/>
                                 <w:lang w:val="fr-CH"/>
                               </w:rPr>
@@ -5599,7 +5678,7 @@
                             <w:r>
                               <w:rPr>
                                 <w:rFonts w:eastAsia="Wingdings" w:cs="Wingdings" w:ascii="Wingdings" w:hAnsi="Wingdings"/>
-                                <w:color w:val="auto"/>
+                                <w:color w:val="00000A"/>
                                 <w:sz w:val="20"/>
                                 <w:lang w:val="fr-CH"/>
                               </w:rPr>
@@ -5627,7 +5706,7 @@
                             <w:r>
                               <w:rPr>
                                 <w:rFonts w:eastAsia="Wingdings" w:cs="Wingdings" w:ascii="Wingdings" w:hAnsi="Wingdings"/>
-                                <w:color w:val="auto"/>
+                                <w:color w:val="00000A"/>
                                 <w:sz w:val="20"/>
                                 <w:lang w:val="fr-CH"/>
                               </w:rPr>
@@ -5658,7 +5737,7 @@
                             <w:r>
                               <w:rPr>
                                 <w:rFonts w:eastAsia="Wingdings" w:cs="Wingdings" w:ascii="Wingdings" w:hAnsi="Wingdings"/>
-                                <w:color w:val="auto"/>
+                                <w:color w:val="00000A"/>
                                 <w:sz w:val="20"/>
                                 <w:lang w:val="fr-CH"/>
                               </w:rPr>
@@ -5686,7 +5765,7 @@
                             <w:r>
                               <w:rPr>
                                 <w:rFonts w:eastAsia="Wingdings" w:cs="Wingdings" w:ascii="Wingdings" w:hAnsi="Wingdings"/>
-                                <w:color w:val="auto"/>
+                                <w:color w:val="00000A"/>
                                 <w:sz w:val="20"/>
                                 <w:lang w:val="fr-CH"/>
                               </w:rPr>
@@ -5714,7 +5793,7 @@
                             <w:r>
                               <w:rPr>
                                 <w:rFonts w:eastAsia="Wingdings" w:cs="Wingdings" w:ascii="Wingdings" w:hAnsi="Wingdings"/>
-                                <w:color w:val="auto"/>
+                                <w:color w:val="00000A"/>
                                 <w:sz w:val="20"/>
                                 <w:lang w:val="fr-CH"/>
                               </w:rPr>
@@ -5745,7 +5824,7 @@
                             <w:r>
                               <w:rPr>
                                 <w:rFonts w:eastAsia="Wingdings" w:cs="Wingdings" w:ascii="Wingdings" w:hAnsi="Wingdings"/>
-                                <w:color w:val="auto"/>
+                                <w:color w:val="00000A"/>
                                 <w:sz w:val="20"/>
                                 <w:lang w:val="fr-CH"/>
                               </w:rPr>
@@ -5773,7 +5852,7 @@
                             <w:r>
                               <w:rPr>
                                 <w:rFonts w:eastAsia="Wingdings" w:cs="Wingdings" w:ascii="Wingdings" w:hAnsi="Wingdings"/>
-                                <w:color w:val="auto"/>
+                                <w:color w:val="00000A"/>
                                 <w:sz w:val="20"/>
                                 <w:lang w:val="fr-CH"/>
                               </w:rPr>
@@ -5801,7 +5880,7 @@
                             <w:r>
                               <w:rPr>
                                 <w:rFonts w:eastAsia="Wingdings" w:cs="Wingdings" w:ascii="Wingdings" w:hAnsi="Wingdings"/>
-                                <w:color w:val="auto"/>
+                                <w:color w:val="00000A"/>
                                 <w:sz w:val="20"/>
                                 <w:lang w:val="fr-CH"/>
                               </w:rPr>
@@ -5832,7 +5911,7 @@
                             <w:r>
                               <w:rPr>
                                 <w:rFonts w:eastAsia="Wingdings" w:cs="Wingdings" w:ascii="Wingdings" w:hAnsi="Wingdings"/>
-                                <w:color w:val="auto"/>
+                                <w:color w:val="00000A"/>
                                 <w:sz w:val="20"/>
                                 <w:lang w:val="fr-CH"/>
                               </w:rPr>
@@ -5860,7 +5939,7 @@
                             <w:r>
                               <w:rPr>
                                 <w:rFonts w:eastAsia="Wingdings" w:cs="Wingdings" w:ascii="Wingdings" w:hAnsi="Wingdings"/>
-                                <w:color w:val="auto"/>
+                                <w:color w:val="00000A"/>
                                 <w:sz w:val="20"/>
                                 <w:lang w:val="fr-CH"/>
                               </w:rPr>
@@ -5889,7 +5968,7 @@
                             <w:r>
                               <w:rPr>
                                 <w:rFonts w:eastAsia="Wingdings" w:cs="Wingdings" w:ascii="Wingdings" w:hAnsi="Wingdings"/>
-                                <w:color w:val="auto"/>
+                                <w:color w:val="00000A"/>
                                 <w:sz w:val="20"/>
                                 <w:lang w:val="fr-CH"/>
                               </w:rPr>
@@ -5920,7 +5999,7 @@
                             <w:r>
                               <w:rPr>
                                 <w:rFonts w:eastAsia="Wingdings" w:cs="Wingdings" w:ascii="Wingdings" w:hAnsi="Wingdings"/>
-                                <w:color w:val="auto"/>
+                                <w:color w:val="00000A"/>
                                 <w:sz w:val="20"/>
                                 <w:lang w:val="fr-CH"/>
                               </w:rPr>
@@ -5948,7 +6027,7 @@
                             <w:r>
                               <w:rPr>
                                 <w:rFonts w:eastAsia="Wingdings" w:cs="Wingdings" w:ascii="Wingdings" w:hAnsi="Wingdings"/>
-                                <w:color w:val="auto"/>
+                                <w:color w:val="00000A"/>
                                 <w:sz w:val="20"/>
                                 <w:lang w:val="fr-CH"/>
                               </w:rPr>
@@ -5977,7 +6056,7 @@
                             <w:r>
                               <w:rPr>
                                 <w:rFonts w:eastAsia="Wingdings" w:cs="Wingdings" w:ascii="Wingdings" w:hAnsi="Wingdings"/>
-                                <w:color w:val="auto"/>
+                                <w:color w:val="00000A"/>
                                 <w:sz w:val="20"/>
                                 <w:lang w:val="fr-CH"/>
                               </w:rPr>
@@ -6008,7 +6087,7 @@
                             <w:r>
                               <w:rPr>
                                 <w:rFonts w:eastAsia="Wingdings" w:cs="Wingdings" w:ascii="Wingdings" w:hAnsi="Wingdings"/>
-                                <w:color w:val="auto"/>
+                                <w:color w:val="00000A"/>
                                 <w:sz w:val="20"/>
                                 <w:lang w:val="fr-CH"/>
                               </w:rPr>
@@ -6036,7 +6115,7 @@
                             <w:r>
                               <w:rPr>
                                 <w:rFonts w:eastAsia="Wingdings" w:cs="Wingdings" w:ascii="Wingdings" w:hAnsi="Wingdings"/>
-                                <w:color w:val="auto"/>
+                                <w:color w:val="00000A"/>
                                 <w:sz w:val="20"/>
                                 <w:lang w:val="fr-CH"/>
                               </w:rPr>
@@ -6063,7 +6142,7 @@
                             </w:pPr>
                             <w:r>
                               <w:rPr>
-                                <w:color w:val="auto"/>
+                                <w:color w:val="00000A"/>
                                 <w:lang w:val="fr-CH"/>
                               </w:rPr>
                               <w:t xml:space="preserve">43 </w:t>
@@ -6071,7 +6150,7 @@
                             <w:r>
                               <w:rPr>
                                 <w:rFonts w:eastAsia="Wingdings" w:cs="Wingdings" w:ascii="Wingdings" w:hAnsi="Wingdings"/>
-                                <w:color w:val="auto"/>
+                                <w:color w:val="00000A"/>
                                 <w:sz w:val="20"/>
                                 <w:lang w:val="fr-CH"/>
                               </w:rPr>
@@ -6102,7 +6181,7 @@
                             <w:r>
                               <w:rPr>
                                 <w:rFonts w:eastAsia="Wingdings" w:cs="Wingdings" w:ascii="Wingdings" w:hAnsi="Wingdings"/>
-                                <w:color w:val="auto"/>
+                                <w:color w:val="00000A"/>
                                 <w:sz w:val="20"/>
                                 <w:lang w:val="fr-CH"/>
                               </w:rPr>
@@ -6130,7 +6209,7 @@
                             <w:r>
                               <w:rPr>
                                 <w:rFonts w:eastAsia="Wingdings" w:cs="Wingdings" w:ascii="Wingdings" w:hAnsi="Wingdings"/>
-                                <w:color w:val="auto"/>
+                                <w:color w:val="00000A"/>
                                 <w:sz w:val="20"/>
                                 <w:lang w:val="fr-CH"/>
                               </w:rPr>
@@ -6153,7 +6232,7 @@
                             </w:pPr>
                             <w:r>
                               <w:rPr>
-                                <w:color w:val="auto"/>
+                                <w:color w:val="00000A"/>
                                 <w:lang w:val="fr-CH"/>
                               </w:rPr>
                               <w:t xml:space="preserve">44 </w:t>
@@ -6161,7 +6240,7 @@
                             <w:r>
                               <w:rPr>
                                 <w:rFonts w:eastAsia="Wingdings" w:cs="Wingdings" w:ascii="Wingdings" w:hAnsi="Wingdings"/>
-                                <w:color w:val="auto"/>
+                                <w:color w:val="00000A"/>
                                 <w:sz w:val="20"/>
                                 <w:lang w:val="fr-CH"/>
                               </w:rPr>
@@ -6192,7 +6271,7 @@
                             <w:r>
                               <w:rPr>
                                 <w:rFonts w:eastAsia="Wingdings" w:cs="Wingdings" w:ascii="Wingdings" w:hAnsi="Wingdings"/>
-                                <w:color w:val="auto"/>
+                                <w:color w:val="00000A"/>
                                 <w:sz w:val="20"/>
                                 <w:lang w:val="fr-CH"/>
                               </w:rPr>
@@ -6220,7 +6299,7 @@
                             <w:r>
                               <w:rPr>
                                 <w:rFonts w:eastAsia="Wingdings" w:cs="Wingdings" w:ascii="Wingdings" w:hAnsi="Wingdings"/>
-                                <w:color w:val="auto"/>
+                                <w:color w:val="00000A"/>
                                 <w:sz w:val="20"/>
                                 <w:lang w:val="fr-CH"/>
                               </w:rPr>
@@ -6243,7 +6322,7 @@
                             </w:pPr>
                             <w:r>
                               <w:rPr>
-                                <w:color w:val="auto"/>
+                                <w:color w:val="00000A"/>
                                 <w:lang w:val="fr-CH"/>
                               </w:rPr>
                               <w:t xml:space="preserve">45 </w:t>
@@ -6251,7 +6330,7 @@
                             <w:r>
                               <w:rPr>
                                 <w:rFonts w:eastAsia="Wingdings" w:cs="Wingdings" w:ascii="Wingdings" w:hAnsi="Wingdings"/>
-                                <w:color w:val="auto"/>
+                                <w:color w:val="00000A"/>
                                 <w:sz w:val="20"/>
                                 <w:lang w:val="fr-CH"/>
                               </w:rPr>
@@ -6267,14 +6346,14 @@
                         <w:rPr>
                           <w:i/>
                           <w:i/>
-                          <w:color w:val="auto"/>
+                          <w:color w:val="00000A"/>
                           <w:lang w:val="fr-CH"/>
                         </w:rPr>
                       </w:pPr>
                       <w:r>
                         <w:rPr>
                           <w:i/>
-                          <w:color w:val="auto"/>
+                          <w:color w:val="00000A"/>
                           <w:lang w:val="fr-CH"/>
                         </w:rPr>
                       </w:r>
@@ -6289,14 +6368,14 @@
                       <w:r>
                         <w:rPr>
                           <w:i/>
-                          <w:color w:val="auto"/>
+                          <w:color w:val="00000A"/>
                           <w:lang w:val="fr-CH"/>
                         </w:rPr>
                         <w:t xml:space="preserve">Provisoires </w:t>
                       </w:r>
                       <w:r>
                         <w:rPr>
-                          <w:color w:val="auto"/>
+                          <w:color w:val="00000A"/>
                           <w:lang w:val="fr-CH"/>
                         </w:rPr>
                         <w:t xml:space="preserve">. . . . . . . . . . . . . . . . </w:t>
@@ -6306,13 +6385,13 @@
                       <w:pPr>
                         <w:pStyle w:val="FrameContents"/>
                         <w:rPr>
-                          <w:color w:val="auto"/>
+                          <w:color w:val="00000A"/>
                           <w:lang w:val="fr-CH"/>
                         </w:rPr>
                       </w:pPr>
                       <w:r>
                         <w:rPr>
-                          <w:color w:val="auto"/>
+                          <w:color w:val="00000A"/>
                           <w:lang w:val="fr-CH"/>
                         </w:rPr>
                       </w:r>
@@ -6321,13 +6400,13 @@
                       <w:pPr>
                         <w:pStyle w:val="FrameContents"/>
                         <w:rPr>
-                          <w:color w:val="auto"/>
+                          <w:color w:val="00000A"/>
                           <w:lang w:val="fr-CH"/>
                         </w:rPr>
                       </w:pPr>
                       <w:r>
                         <w:rPr>
-                          <w:color w:val="auto"/>
+                          <w:color w:val="00000A"/>
                           <w:lang w:val="fr-CH"/>
                         </w:rPr>
                       </w:r>
@@ -6344,7 +6423,7 @@
                       <w:r>
                         <w:rPr>
                           <w:i/>
-                          <w:color w:val="auto"/>
+                          <w:color w:val="00000A"/>
                           <w:lang w:val="fr-CH"/>
                         </w:rPr>
                         <w:t>GM</w:t>
@@ -6354,7 +6433,7 @@
                       <w:tblPr>
                         <w:tblW w:w="2269" w:type="dxa"/>
                         <w:jc w:val="left"/>
-                        <w:tblInd w:w="8" w:type="dxa"/>
+                        <w:tblInd w:w="1" w:type="dxa"/>
                         <w:tblBorders>
                           <w:top w:val="single" w:sz="6" w:space="0" w:color="00000A"/>
                           <w:left w:val="single" w:sz="6" w:space="0" w:color="00000A"/>
@@ -6365,11 +6444,11 @@
                         </w:tblBorders>
                         <w:tblCellMar>
                           <w:top w:w="0" w:type="dxa"/>
-                          <w:left w:w="0" w:type="dxa"/>
+                          <w:left w:w="-7" w:type="dxa"/>
                           <w:bottom w:w="0" w:type="dxa"/>
                           <w:right w:w="0" w:type="dxa"/>
                         </w:tblCellMar>
-                        <w:tblLook w:val="0000" w:noVBand="0" w:noHBand="0" w:lastColumn="0" w:firstColumn="0" w:lastRow="0" w:firstRow="0"/>
+                        <w:tblLook w:noVBand="0" w:val="0000" w:noHBand="0" w:lastColumn="0" w:firstColumn="0" w:lastRow="0" w:firstRow="0"/>
                       </w:tblPr>
                       <w:tblGrid>
                         <w:gridCol w:w="756"/>
@@ -6393,20 +6472,20 @@
                             </w:tcBorders>
                             <w:shd w:fill="auto" w:val="clear"/>
                             <w:tcMar>
-                              <w:left w:w="0" w:type="dxa"/>
+                              <w:left w:w="-7" w:type="dxa"/>
                             </w:tcMar>
                           </w:tcPr>
                           <w:p>
                             <w:pPr>
                               <w:pStyle w:val="FrameContents"/>
                               <w:rPr>
-                                <w:color w:val="auto"/>
+                                <w:color w:val="00000A"/>
                                 <w:lang w:val="fr-CH"/>
                               </w:rPr>
                             </w:pPr>
                             <w:r>
                               <w:rPr>
-                                <w:color w:val="auto"/>
+                                <w:color w:val="00000A"/>
                                 <w:lang w:val="fr-CH"/>
                               </w:rPr>
                             </w:r>
@@ -6425,20 +6504,20 @@
                             </w:tcBorders>
                             <w:shd w:fill="auto" w:val="clear"/>
                             <w:tcMar>
-                              <w:left w:w="0" w:type="dxa"/>
+                              <w:left w:w="-7" w:type="dxa"/>
                             </w:tcMar>
                           </w:tcPr>
                           <w:p>
                             <w:pPr>
                               <w:pStyle w:val="FrameContents"/>
                               <w:rPr>
-                                <w:color w:val="auto"/>
+                                <w:color w:val="00000A"/>
                                 <w:lang w:val="fr-CH"/>
                               </w:rPr>
                             </w:pPr>
                             <w:r>
                               <w:rPr>
-                                <w:color w:val="auto"/>
+                                <w:color w:val="00000A"/>
                                 <w:lang w:val="fr-CH"/>
                               </w:rPr>
                             </w:r>
@@ -6457,20 +6536,20 @@
                             </w:tcBorders>
                             <w:shd w:fill="auto" w:val="clear"/>
                             <w:tcMar>
-                              <w:left w:w="0" w:type="dxa"/>
+                              <w:left w:w="-7" w:type="dxa"/>
                             </w:tcMar>
                           </w:tcPr>
                           <w:p>
                             <w:pPr>
                               <w:pStyle w:val="FrameContents"/>
                               <w:rPr>
-                                <w:color w:val="auto"/>
+                                <w:color w:val="00000A"/>
                                 <w:lang w:val="fr-CH"/>
                               </w:rPr>
                             </w:pPr>
                             <w:r>
                               <w:rPr>
-                                <w:color w:val="auto"/>
+                                <w:color w:val="00000A"/>
                                 <w:lang w:val="fr-CH"/>
                               </w:rPr>
                             </w:r>
@@ -6484,14 +6563,14 @@
                         <w:rPr>
                           <w:i/>
                           <w:i/>
-                          <w:color w:val="auto"/>
+                          <w:color w:val="00000A"/>
                           <w:lang w:val="fr-CH"/>
                         </w:rPr>
                       </w:pPr>
                       <w:r>
                         <w:rPr>
                           <w:i/>
-                          <w:color w:val="auto"/>
+                          <w:color w:val="00000A"/>
                           <w:lang w:val="fr-CH"/>
                         </w:rPr>
                       </w:r>
@@ -6508,7 +6587,7 @@
                       <w:r>
                         <w:rPr>
                           <w:i/>
-                          <w:color w:val="auto"/>
+                          <w:color w:val="00000A"/>
                           <w:lang w:val="fr-CH"/>
                         </w:rPr>
                         <w:t>Visa d’examen</w:t>
@@ -6518,7 +6597,7 @@
                       <w:tblPr>
                         <w:tblW w:w="2268" w:type="dxa"/>
                         <w:jc w:val="left"/>
-                        <w:tblInd w:w="8" w:type="dxa"/>
+                        <w:tblInd w:w="1" w:type="dxa"/>
                         <w:tblBorders>
                           <w:top w:val="single" w:sz="6" w:space="0" w:color="00000A"/>
                           <w:left w:val="single" w:sz="6" w:space="0" w:color="00000A"/>
@@ -6529,11 +6608,11 @@
                         </w:tblBorders>
                         <w:tblCellMar>
                           <w:top w:w="0" w:type="dxa"/>
-                          <w:left w:w="0" w:type="dxa"/>
+                          <w:left w:w="-7" w:type="dxa"/>
                           <w:bottom w:w="0" w:type="dxa"/>
                           <w:right w:w="0" w:type="dxa"/>
                         </w:tblCellMar>
-                        <w:tblLook w:val="0000" w:noVBand="0" w:noHBand="0" w:lastColumn="0" w:firstColumn="0" w:lastRow="0" w:firstRow="0"/>
+                        <w:tblLook w:noVBand="0" w:val="0000" w:noHBand="0" w:lastColumn="0" w:firstColumn="0" w:lastRow="0" w:firstRow="0"/>
                       </w:tblPr>
                       <w:tblGrid>
                         <w:gridCol w:w="2268"/>
@@ -6555,20 +6634,20 @@
                             </w:tcBorders>
                             <w:shd w:fill="auto" w:val="clear"/>
                             <w:tcMar>
-                              <w:left w:w="0" w:type="dxa"/>
+                              <w:left w:w="-7" w:type="dxa"/>
                             </w:tcMar>
                           </w:tcPr>
                           <w:p>
                             <w:pPr>
                               <w:pStyle w:val="FrameContents"/>
                               <w:rPr>
-                                <w:color w:val="auto"/>
+                                <w:color w:val="00000A"/>
                                 <w:lang w:val="fr-CH"/>
                               </w:rPr>
                             </w:pPr>
                             <w:r>
                               <w:rPr>
-                                <w:color w:val="auto"/>
+                                <w:color w:val="00000A"/>
                                 <w:lang w:val="fr-CH"/>
                               </w:rPr>
                             </w:r>
@@ -6582,14 +6661,14 @@
                         <w:rPr>
                           <w:i/>
                           <w:i/>
-                          <w:color w:val="auto"/>
+                          <w:color w:val="00000A"/>
                           <w:lang w:val="fr-CH"/>
                         </w:rPr>
                       </w:pPr>
                       <w:r>
                         <w:rPr>
                           <w:i/>
-                          <w:color w:val="auto"/>
+                          <w:color w:val="00000A"/>
                           <w:lang w:val="fr-CH"/>
                         </w:rPr>
                       </w:r>
@@ -6606,7 +6685,7 @@
                       <w:r>
                         <w:rPr>
                           <w:i/>
-                          <w:color w:val="auto"/>
+                          <w:color w:val="00000A"/>
                           <w:lang w:val="fr-CH"/>
                         </w:rPr>
                         <w:t>Visa d’enregistrement</w:t>
@@ -6616,7 +6695,7 @@
                       <w:tblPr>
                         <w:tblW w:w="2268" w:type="dxa"/>
                         <w:jc w:val="left"/>
-                        <w:tblInd w:w="8" w:type="dxa"/>
+                        <w:tblInd w:w="1" w:type="dxa"/>
                         <w:tblBorders>
                           <w:top w:val="single" w:sz="6" w:space="0" w:color="00000A"/>
                           <w:left w:val="single" w:sz="6" w:space="0" w:color="00000A"/>
@@ -6627,11 +6706,11 @@
                         </w:tblBorders>
                         <w:tblCellMar>
                           <w:top w:w="0" w:type="dxa"/>
-                          <w:left w:w="0" w:type="dxa"/>
+                          <w:left w:w="-7" w:type="dxa"/>
                           <w:bottom w:w="0" w:type="dxa"/>
                           <w:right w:w="0" w:type="dxa"/>
                         </w:tblCellMar>
-                        <w:tblLook w:val="0000" w:noVBand="0" w:noHBand="0" w:lastColumn="0" w:firstColumn="0" w:lastRow="0" w:firstRow="0"/>
+                        <w:tblLook w:noVBand="0" w:val="0000" w:noHBand="0" w:lastColumn="0" w:firstColumn="0" w:lastRow="0" w:firstRow="0"/>
                       </w:tblPr>
                       <w:tblGrid>
                         <w:gridCol w:w="2268"/>
@@ -6653,20 +6732,20 @@
                             </w:tcBorders>
                             <w:shd w:fill="auto" w:val="clear"/>
                             <w:tcMar>
-                              <w:left w:w="0" w:type="dxa"/>
+                              <w:left w:w="-7" w:type="dxa"/>
                             </w:tcMar>
                           </w:tcPr>
                           <w:p>
                             <w:pPr>
                               <w:pStyle w:val="FrameContents"/>
                               <w:rPr>
-                                <w:color w:val="auto"/>
+                                <w:color w:val="00000A"/>
                                 <w:lang w:val="fr-CH"/>
                               </w:rPr>
                             </w:pPr>
                             <w:r>
                               <w:rPr>
-                                <w:color w:val="auto"/>
+                                <w:color w:val="00000A"/>
                                 <w:lang w:val="fr-CH"/>
                               </w:rPr>
                             </w:r>
@@ -6681,14 +6760,14 @@
                         <w:rPr>
                           <w:i/>
                           <w:i/>
-                          <w:color w:val="auto"/>
+                          <w:color w:val="00000A"/>
                           <w:lang w:val="fr-CH"/>
                         </w:rPr>
                       </w:pPr>
                       <w:r>
                         <w:rPr>
                           <w:i/>
-                          <w:color w:val="auto"/>
+                          <w:color w:val="00000A"/>
                           <w:lang w:val="fr-CH"/>
                         </w:rPr>
                       </w:r>
@@ -6696,14 +6775,10 @@
                     <w:p>
                       <w:pPr>
                         <w:pStyle w:val="FrameContents"/>
-                        <w:rPr>
-                          <w:color w:val="auto"/>
-                        </w:rPr>
+                        <w:rPr/>
                       </w:pPr>
                       <w:r>
-                        <w:rPr>
-                          <w:color w:val="auto"/>
-                        </w:rPr>
+                        <w:rPr/>
                       </w:r>
                     </w:p>
                   </w:txbxContent>
@@ -6781,7 +6856,7 @@
           <w:bottom w:w="0" w:type="dxa"/>
           <w:right w:w="70" w:type="dxa"/>
         </w:tblCellMar>
-        <w:tblLook w:val="0000" w:noVBand="0" w:noHBand="0" w:lastColumn="0" w:firstColumn="0" w:lastRow="0" w:firstRow="0"/>
+        <w:tblLook w:noVBand="0" w:val="0000" w:noHBand="0" w:lastColumn="0" w:firstColumn="0" w:lastRow="0" w:firstRow="0"/>
       </w:tblPr>
       <w:tblGrid>
         <w:gridCol w:w="7583"/>
@@ -6805,7 +6880,7 @@
             <w:r>
               <w:fldChar w:fldCharType="begin">
                 <w:ffData>
-                  <w:name w:val="Text12"/>
+                  <w:name w:val="__Fieldmark__1115_539089255"/>
                   <w:enabled/>
                   <w:calcOnExit w:val="0"/>
                 </w:ffData>
@@ -6817,18 +6892,35 @@
             <w:r>
               <w:fldChar w:fldCharType="separate"/>
             </w:r>
-            <w:bookmarkStart w:id="73" w:name="Text12"/>
-            <w:bookmarkStart w:id="74" w:name="Text12"/>
-            <w:bookmarkEnd w:id="74"/>
+            <w:bookmarkStart w:id="106" w:name="Text12"/>
+            <w:bookmarkStart w:id="107" w:name="__Fieldmark__1115_539089255"/>
+            <w:bookmarkStart w:id="108" w:name="__Fieldmark__1115_539089255"/>
+            <w:bookmarkEnd w:id="106"/>
+            <w:bookmarkEnd w:id="108"/>
             <w:r>
               <w:rPr>
                 <w:sz w:val="20"/>
                 <w:lang w:val="fr-CH"/>
               </w:rPr>
-              <w:t>     </w:t>
-            </w:r>
-            <w:bookmarkStart w:id="75" w:name="Text12"/>
-            <w:bookmarkEnd w:id="75"/>
+            </w:r>
+            <w:r>
+              <w:rPr>
+                <w:sz w:val="20"/>
+                <w:lang w:val="fr-CH"/>
+              </w:rPr>
+              <w:t>30</w:t>
+            </w:r>
+            <w:r>
+              <w:rPr>
+                <w:sz w:val="20"/>
+                <w:lang w:val="fr-CH"/>
+              </w:rPr>
+              <w:t> </w:t>
+            </w:r>
+            <w:bookmarkStart w:id="109" w:name="Text12103"/>
+            <w:bookmarkStart w:id="110" w:name="__Fieldmark__1115_539089255"/>
+            <w:bookmarkEnd w:id="109"/>
+            <w:bookmarkEnd w:id="110"/>
             <w:r>
               <w:rPr>
                 <w:sz w:val="20"/>
@@ -6887,18 +6979,20 @@
             <w:r>
               <w:fldChar w:fldCharType="separate"/>
             </w:r>
-            <w:bookmarkStart w:id="76" w:name="Kontrollkästchen12"/>
-            <w:bookmarkStart w:id="77" w:name="__Fieldmark__918_510134216"/>
-            <w:bookmarkStart w:id="78" w:name="__Fieldmark__918_510134216"/>
-            <w:bookmarkStart w:id="79" w:name="__Fieldmark__918_510134216"/>
-            <w:bookmarkEnd w:id="79"/>
+            <w:bookmarkStart w:id="111" w:name="Kontrollkästchen12"/>
+            <w:bookmarkStart w:id="112" w:name="__Fieldmark__1124_539089255"/>
+            <w:bookmarkStart w:id="113" w:name="__Fieldmark__918_510134216"/>
+            <w:bookmarkStart w:id="114" w:name="__Fieldmark__1124_539089255"/>
+            <w:bookmarkStart w:id="115" w:name="__Fieldmark__1124_539089255"/>
+            <w:bookmarkEnd w:id="113"/>
+            <w:bookmarkEnd w:id="115"/>
             <w:r>
               <w:rPr/>
             </w:r>
             <w:r>
               <w:fldChar w:fldCharType="end"/>
             </w:r>
-            <w:bookmarkEnd w:id="76"/>
+            <w:bookmarkEnd w:id="111"/>
             <w:r>
               <w:rPr>
                 <w:lang w:val="fr-CH"/>
@@ -6924,8 +7018,9 @@
     </w:p>
     <w:p>
       <w:pPr>
-        <w:pStyle w:val="Heading1"/>
+        <w:pStyle w:val="Titre1"/>
         <w:tabs>
+          <w:tab w:val="right" w:pos="0" w:leader="none"/>
           <w:tab w:val="left" w:pos="284" w:leader="none"/>
         </w:tabs>
         <w:ind w:hanging="284"/>
@@ -6973,7 +7068,7 @@
           <w:bottom w:w="0" w:type="dxa"/>
           <w:right w:w="71" w:type="dxa"/>
         </w:tblCellMar>
-        <w:tblLook w:val="0000" w:noVBand="0" w:noHBand="0" w:lastColumn="0" w:firstColumn="0" w:lastRow="0" w:firstRow="0"/>
+        <w:tblLook w:noVBand="0" w:val="0000" w:noHBand="0" w:lastColumn="0" w:firstColumn="0" w:lastRow="0" w:firstRow="0"/>
       </w:tblPr>
       <w:tblGrid>
         <w:gridCol w:w="2338"/>
@@ -7002,6 +7097,7 @@
                   <w:calcOnExit w:val="0"/>
                   <w:checkBox>
                     <w:sizeAuto/>
+                    <w:checked/>
                   </w:checkBox>
                 </w:ffData>
               </w:fldChar>
@@ -7012,18 +7108,20 @@
             <w:r>
               <w:fldChar w:fldCharType="separate"/>
             </w:r>
-            <w:bookmarkStart w:id="80" w:name="Kontrollkästchen13"/>
-            <w:bookmarkStart w:id="81" w:name="__Fieldmark__934_510134216"/>
-            <w:bookmarkStart w:id="82" w:name="__Fieldmark__934_510134216"/>
-            <w:bookmarkStart w:id="83" w:name="__Fieldmark__934_510134216"/>
-            <w:bookmarkEnd w:id="83"/>
+            <w:bookmarkStart w:id="116" w:name="Kontrollkästchen13"/>
+            <w:bookmarkStart w:id="117" w:name="__Fieldmark__1145_539089255"/>
+            <w:bookmarkStart w:id="118" w:name="__Fieldmark__934_510134216"/>
+            <w:bookmarkStart w:id="119" w:name="__Fieldmark__1145_539089255"/>
+            <w:bookmarkStart w:id="120" w:name="__Fieldmark__1145_539089255"/>
+            <w:bookmarkEnd w:id="118"/>
+            <w:bookmarkEnd w:id="120"/>
             <w:r>
               <w:rPr/>
             </w:r>
             <w:r>
               <w:fldChar w:fldCharType="end"/>
             </w:r>
-            <w:bookmarkEnd w:id="80"/>
+            <w:bookmarkEnd w:id="116"/>
             <w:r>
               <w:rPr>
                 <w:lang w:val="fr-CH"/>
@@ -7068,10 +7166,12 @@
             <w:r>
               <w:fldChar w:fldCharType="separate"/>
             </w:r>
-            <w:bookmarkStart w:id="84" w:name="__Fieldmark__940_510134216"/>
-            <w:bookmarkStart w:id="85" w:name="__Fieldmark__940_510134216"/>
-            <w:bookmarkStart w:id="86" w:name="__Fieldmark__940_510134216"/>
-            <w:bookmarkEnd w:id="86"/>
+            <w:bookmarkStart w:id="121" w:name="__Fieldmark__1156_539089255"/>
+            <w:bookmarkStart w:id="122" w:name="__Fieldmark__940_510134216"/>
+            <w:bookmarkStart w:id="123" w:name="__Fieldmark__1156_539089255"/>
+            <w:bookmarkStart w:id="124" w:name="__Fieldmark__1156_539089255"/>
+            <w:bookmarkEnd w:id="122"/>
+            <w:bookmarkEnd w:id="124"/>
             <w:r>
               <w:rPr/>
             </w:r>
@@ -7122,10 +7222,12 @@
             <w:r>
               <w:fldChar w:fldCharType="separate"/>
             </w:r>
-            <w:bookmarkStart w:id="87" w:name="__Fieldmark__945_510134216"/>
-            <w:bookmarkStart w:id="88" w:name="__Fieldmark__945_510134216"/>
-            <w:bookmarkStart w:id="89" w:name="__Fieldmark__945_510134216"/>
-            <w:bookmarkEnd w:id="89"/>
+            <w:bookmarkStart w:id="125" w:name="__Fieldmark__1166_539089255"/>
+            <w:bookmarkStart w:id="126" w:name="__Fieldmark__945_510134216"/>
+            <w:bookmarkStart w:id="127" w:name="__Fieldmark__1166_539089255"/>
+            <w:bookmarkStart w:id="128" w:name="__Fieldmark__1166_539089255"/>
+            <w:bookmarkEnd w:id="126"/>
+            <w:bookmarkEnd w:id="128"/>
             <w:r>
               <w:rPr/>
             </w:r>
@@ -7164,8 +7266,9 @@
     </w:p>
     <w:p>
       <w:pPr>
-        <w:pStyle w:val="Heading1"/>
+        <w:pStyle w:val="Titre1"/>
         <w:tabs>
+          <w:tab w:val="right" w:pos="0" w:leader="none"/>
           <w:tab w:val="left" w:pos="284" w:leader="none"/>
         </w:tabs>
         <w:ind w:hanging="284"/>
@@ -7213,7 +7316,7 @@
           <w:bottom w:w="0" w:type="dxa"/>
           <w:right w:w="70" w:type="dxa"/>
         </w:tblCellMar>
-        <w:tblLook w:val="0000" w:noVBand="0" w:noHBand="0" w:lastColumn="0" w:firstColumn="0" w:lastRow="0" w:firstRow="0"/>
+        <w:tblLook w:noVBand="0" w:val="0000" w:noHBand="0" w:lastColumn="0" w:firstColumn="0" w:lastRow="0" w:firstRow="0"/>
       </w:tblPr>
       <w:tblGrid>
         <w:gridCol w:w="3953"/>
@@ -7286,7 +7389,7 @@
             <w:r>
               <w:fldChar w:fldCharType="begin">
                 <w:ffData>
-                  <w:name w:val="Text36"/>
+                  <w:name w:val="__Fieldmark__1194_539089255"/>
                   <w:enabled/>
                   <w:calcOnExit w:val="0"/>
                 </w:ffData>
@@ -7298,18 +7401,36 @@
             <w:r>
               <w:fldChar w:fldCharType="separate"/>
             </w:r>
-            <w:bookmarkStart w:id="90" w:name="Text36"/>
-            <w:bookmarkStart w:id="91" w:name="Text36"/>
-            <w:bookmarkEnd w:id="91"/>
+            <w:bookmarkStart w:id="129" w:name="Text36"/>
+            <w:bookmarkStart w:id="130" w:name="__Fieldmark__1194_539089255"/>
+            <w:bookmarkStart w:id="131" w:name="__Fieldmark__1194_539089255"/>
+            <w:bookmarkEnd w:id="129"/>
+            <w:bookmarkEnd w:id="131"/>
             <w:r>
               <w:rPr>
                 <w:sz w:val="20"/>
                 <w:lang w:val="fr-CH"/>
               </w:rPr>
-              <w:t>     </w:t>
-            </w:r>
-            <w:bookmarkStart w:id="92" w:name="Text36"/>
-            <w:bookmarkEnd w:id="92"/>
+              <w:t> </w:t>
+            </w:r>
+            <w:r>
+              <w:rPr>
+                <w:sz w:val="20"/>
+                <w:lang w:val="fr-CH"/>
+              </w:rPr>
+              <w:t>CH</w:t>
+            </w:r>
+            <w:r>
+              <w:rPr>
+                <w:sz w:val="20"/>
+                <w:lang w:val="fr-CH"/>
+              </w:rPr>
+              <w:t>    </w:t>
+            </w:r>
+            <w:bookmarkStart w:id="132" w:name="Text36129"/>
+            <w:bookmarkStart w:id="133" w:name="__Fieldmark__1194_539089255"/>
+            <w:bookmarkEnd w:id="132"/>
+            <w:bookmarkEnd w:id="133"/>
             <w:r>
               <w:rPr>
                 <w:sz w:val="20"/>
@@ -7329,7 +7450,7 @@
             <w:r>
               <w:fldChar w:fldCharType="begin">
                 <w:ffData>
-                  <w:name w:val="Text37"/>
+                  <w:name w:val="__Fieldmark__1205_539089255"/>
                   <w:enabled/>
                   <w:calcOnExit w:val="0"/>
                 </w:ffData>
@@ -7341,9 +7462,11 @@
             <w:r>
               <w:fldChar w:fldCharType="separate"/>
             </w:r>
-            <w:bookmarkStart w:id="93" w:name="Text37"/>
-            <w:bookmarkStart w:id="94" w:name="Text37"/>
-            <w:bookmarkEnd w:id="94"/>
+            <w:bookmarkStart w:id="134" w:name="Text37"/>
+            <w:bookmarkStart w:id="135" w:name="__Fieldmark__1205_539089255"/>
+            <w:bookmarkStart w:id="136" w:name="__Fieldmark__1205_539089255"/>
+            <w:bookmarkEnd w:id="134"/>
+            <w:bookmarkEnd w:id="136"/>
             <w:r>
               <w:rPr>
                 <w:sz w:val="20"/>
@@ -7351,8 +7474,10 @@
               </w:rPr>
               <w:t>     </w:t>
             </w:r>
-            <w:bookmarkStart w:id="95" w:name="Text37"/>
-            <w:bookmarkEnd w:id="95"/>
+            <w:bookmarkStart w:id="137" w:name="Text37133"/>
+            <w:bookmarkStart w:id="138" w:name="__Fieldmark__1205_539089255"/>
+            <w:bookmarkEnd w:id="137"/>
+            <w:bookmarkEnd w:id="138"/>
             <w:r>
               <w:rPr>
                 <w:sz w:val="20"/>
@@ -7378,7 +7503,7 @@
             <w:r>
               <w:fldChar w:fldCharType="begin">
                 <w:ffData>
-                  <w:name w:val="__Fieldmark__986_510134216"/>
+                  <w:name w:val="__Fieldmark__1216_539089255"/>
                   <w:enabled/>
                   <w:calcOnExit w:val="0"/>
                 </w:ffData>
@@ -7390,18 +7515,36 @@
             <w:r>
               <w:fldChar w:fldCharType="separate"/>
             </w:r>
-            <w:bookmarkStart w:id="96" w:name="__Fieldmark__986_510134216"/>
-            <w:bookmarkStart w:id="97" w:name="__Fieldmark__986_510134216"/>
-            <w:bookmarkEnd w:id="97"/>
+            <w:bookmarkStart w:id="139" w:name="__Fieldmark__986_510134216"/>
+            <w:bookmarkStart w:id="140" w:name="__Fieldmark__1216_539089255"/>
+            <w:bookmarkStart w:id="141" w:name="__Fieldmark__1216_539089255"/>
+            <w:bookmarkEnd w:id="139"/>
+            <w:bookmarkEnd w:id="141"/>
             <w:r>
               <w:rPr>
                 <w:sz w:val="20"/>
                 <w:lang w:val="fr-CH"/>
               </w:rPr>
-              <w:t>     </w:t>
-            </w:r>
-            <w:bookmarkStart w:id="98" w:name="__Fieldmark__986_510134216"/>
-            <w:bookmarkEnd w:id="98"/>
+              <w:t> </w:t>
+            </w:r>
+            <w:r>
+              <w:rPr>
+                <w:sz w:val="20"/>
+                <w:lang w:val="fr-CH"/>
+              </w:rPr>
+              <w:t>22/12/2015</w:t>
+            </w:r>
+            <w:r>
+              <w:rPr>
+                <w:sz w:val="20"/>
+                <w:lang w:val="fr-CH"/>
+              </w:rPr>
+              <w:t>    </w:t>
+            </w:r>
+            <w:bookmarkStart w:id="142" w:name="__Fieldmark__986_510134216137"/>
+            <w:bookmarkStart w:id="143" w:name="__Fieldmark__1216_539089255"/>
+            <w:bookmarkEnd w:id="142"/>
+            <w:bookmarkEnd w:id="143"/>
             <w:r>
               <w:rPr>
                 <w:sz w:val="20"/>
@@ -7420,7 +7563,7 @@
             <w:r>
               <w:fldChar w:fldCharType="begin">
                 <w:ffData>
-                  <w:name w:val="__Fieldmark__994_510134216"/>
+                  <w:name w:val="__Fieldmark__1227_539089255"/>
                   <w:enabled/>
                   <w:calcOnExit w:val="0"/>
                 </w:ffData>
@@ -7432,9 +7575,11 @@
             <w:r>
               <w:fldChar w:fldCharType="separate"/>
             </w:r>
-            <w:bookmarkStart w:id="99" w:name="__Fieldmark__994_510134216"/>
-            <w:bookmarkStart w:id="100" w:name="__Fieldmark__994_510134216"/>
-            <w:bookmarkEnd w:id="100"/>
+            <w:bookmarkStart w:id="144" w:name="__Fieldmark__994_510134216"/>
+            <w:bookmarkStart w:id="145" w:name="__Fieldmark__1227_539089255"/>
+            <w:bookmarkStart w:id="146" w:name="__Fieldmark__1227_539089255"/>
+            <w:bookmarkEnd w:id="144"/>
+            <w:bookmarkEnd w:id="146"/>
             <w:r>
               <w:rPr>
                 <w:sz w:val="20"/>
@@ -7442,8 +7587,10 @@
               </w:rPr>
               <w:t>     </w:t>
             </w:r>
-            <w:bookmarkStart w:id="101" w:name="__Fieldmark__994_510134216"/>
-            <w:bookmarkEnd w:id="101"/>
+            <w:bookmarkStart w:id="147" w:name="__Fieldmark__994_510134216141"/>
+            <w:bookmarkStart w:id="148" w:name="__Fieldmark__1227_539089255"/>
+            <w:bookmarkEnd w:id="147"/>
+            <w:bookmarkEnd w:id="148"/>
             <w:r>
               <w:rPr>
                 <w:sz w:val="20"/>
@@ -7490,8 +7637,9 @@
     </w:p>
     <w:p>
       <w:pPr>
-        <w:pStyle w:val="Heading1"/>
+        <w:pStyle w:val="Titre1"/>
         <w:tabs>
+          <w:tab w:val="right" w:pos="0" w:leader="none"/>
           <w:tab w:val="left" w:pos="284" w:leader="none"/>
         </w:tabs>
         <w:ind w:hanging="284"/>
@@ -7521,7 +7669,7 @@
           <w:bottom w:w="0" w:type="dxa"/>
           <w:right w:w="70" w:type="dxa"/>
         </w:tblCellMar>
-        <w:tblLook w:val="0000" w:noVBand="0" w:noHBand="0" w:lastColumn="0" w:firstColumn="0" w:lastRow="0" w:firstRow="0"/>
+        <w:tblLook w:noVBand="0" w:val="0000" w:noHBand="0" w:lastColumn="0" w:firstColumn="0" w:lastRow="0" w:firstRow="0"/>
       </w:tblPr>
       <w:tblGrid>
         <w:gridCol w:w="7583"/>
@@ -7545,7 +7693,7 @@
             <w:r>
               <w:fldChar w:fldCharType="begin">
                 <w:ffData>
-                  <w:name w:val="__Fieldmark__1016_510134216"/>
+                  <w:name w:val="__Fieldmark__1252_539089255"/>
                   <w:enabled/>
                   <w:calcOnExit w:val="0"/>
                 </w:ffData>
@@ -7557,18 +7705,22 @@
             <w:r>
               <w:fldChar w:fldCharType="separate"/>
             </w:r>
-            <w:bookmarkStart w:id="102" w:name="__Fieldmark__1016_510134216"/>
-            <w:bookmarkStart w:id="103" w:name="__Fieldmark__1016_510134216"/>
-            <w:bookmarkEnd w:id="103"/>
+            <w:bookmarkStart w:id="149" w:name="__Fieldmark__1016_510134216"/>
+            <w:bookmarkStart w:id="150" w:name="__Fieldmark__1252_539089255"/>
+            <w:bookmarkStart w:id="151" w:name="__Fieldmark__1252_539089255"/>
+            <w:bookmarkEnd w:id="149"/>
+            <w:bookmarkEnd w:id="151"/>
             <w:r>
               <w:rPr>
                 <w:sz w:val="20"/>
                 <w:lang w:val="fr-CH"/>
               </w:rPr>
-              <w:t>     </w:t>
-            </w:r>
-            <w:bookmarkStart w:id="104" w:name="__Fieldmark__1016_510134216"/>
-            <w:bookmarkEnd w:id="104"/>
+              <w:t> -   </w:t>
+            </w:r>
+            <w:bookmarkStart w:id="152" w:name="__Fieldmark__1016_510134216147"/>
+            <w:bookmarkStart w:id="153" w:name="__Fieldmark__1252_539089255"/>
+            <w:bookmarkEnd w:id="152"/>
+            <w:bookmarkEnd w:id="153"/>
             <w:r>
               <w:rPr>
                 <w:sz w:val="20"/>
@@ -7611,8 +7763,9 @@
     </w:p>
     <w:p>
       <w:pPr>
-        <w:pStyle w:val="Heading1"/>
+        <w:pStyle w:val="Titre1"/>
         <w:tabs>
+          <w:tab w:val="right" w:pos="0" w:leader="none"/>
           <w:tab w:val="left" w:pos="284" w:leader="none"/>
         </w:tabs>
         <w:ind w:hanging="284"/>
@@ -7642,7 +7795,7 @@
           <w:bottom w:w="0" w:type="dxa"/>
           <w:right w:w="70" w:type="dxa"/>
         </w:tblCellMar>
-        <w:tblLook w:val="0000" w:noVBand="0" w:noHBand="0" w:lastColumn="0" w:firstColumn="0" w:lastRow="0" w:firstRow="0"/>
+        <w:tblLook w:noVBand="0" w:val="0000" w:noHBand="0" w:lastColumn="0" w:firstColumn="0" w:lastRow="0" w:firstRow="0"/>
       </w:tblPr>
       <w:tblGrid>
         <w:gridCol w:w="7583"/>
@@ -7666,7 +7819,7 @@
             <w:r>
               <w:fldChar w:fldCharType="begin">
                 <w:ffData>
-                  <w:name w:val="Text39"/>
+                  <w:name w:val="__Fieldmark__1270_539089255"/>
                   <w:enabled/>
                   <w:calcOnExit w:val="0"/>
                 </w:ffData>
@@ -7678,18 +7831,22 @@
             <w:r>
               <w:fldChar w:fldCharType="separate"/>
             </w:r>
-            <w:bookmarkStart w:id="105" w:name="Text39"/>
-            <w:bookmarkStart w:id="106" w:name="Text39"/>
-            <w:bookmarkEnd w:id="106"/>
+            <w:bookmarkStart w:id="154" w:name="Text39"/>
+            <w:bookmarkStart w:id="155" w:name="__Fieldmark__1270_539089255"/>
+            <w:bookmarkStart w:id="156" w:name="__Fieldmark__1270_539089255"/>
+            <w:bookmarkEnd w:id="154"/>
+            <w:bookmarkEnd w:id="156"/>
             <w:r>
               <w:rPr>
                 <w:sz w:val="20"/>
                 <w:lang w:val="fr-CH"/>
               </w:rPr>
-              <w:t>     </w:t>
-            </w:r>
-            <w:bookmarkStart w:id="107" w:name="Text39"/>
-            <w:bookmarkEnd w:id="107"/>
+              <w:t> -   </w:t>
+            </w:r>
+            <w:bookmarkStart w:id="157" w:name="Text39145"/>
+            <w:bookmarkStart w:id="158" w:name="__Fieldmark__1270_539089255"/>
+            <w:bookmarkEnd w:id="157"/>
+            <w:bookmarkEnd w:id="158"/>
             <w:r>
               <w:rPr>
                 <w:sz w:val="20"/>
@@ -7718,8 +7875,9 @@
     </w:tbl>
     <w:p>
       <w:pPr>
-        <w:pStyle w:val="Heading1"/>
+        <w:pStyle w:val="Titre1"/>
         <w:tabs>
+          <w:tab w:val="right" w:pos="0" w:leader="none"/>
           <w:tab w:val="left" w:pos="284" w:leader="none"/>
         </w:tabs>
         <w:ind w:hanging="284"/>
@@ -7749,7 +7907,7 @@
           <w:bottom w:w="0" w:type="dxa"/>
           <w:right w:w="70" w:type="dxa"/>
         </w:tblCellMar>
-        <w:tblLook w:val="0000" w:noVBand="0" w:noHBand="0" w:lastColumn="0" w:firstColumn="0" w:lastRow="0" w:firstRow="0"/>
+        <w:tblLook w:noVBand="0" w:val="0000" w:noHBand="0" w:lastColumn="0" w:firstColumn="0" w:lastRow="0" w:firstRow="0"/>
       </w:tblPr>
       <w:tblGrid>
         <w:gridCol w:w="3953"/>
@@ -7789,18 +7947,20 @@
             <w:r>
               <w:fldChar w:fldCharType="separate"/>
             </w:r>
-            <w:bookmarkStart w:id="108" w:name="__Fieldmark__1042_510134216"/>
-            <w:bookmarkStart w:id="109" w:name="Kontrollkästchen14"/>
-            <w:bookmarkStart w:id="110" w:name="__Fieldmark__1042_510134216"/>
-            <w:bookmarkStart w:id="111" w:name="__Fieldmark__1042_510134216"/>
-            <w:bookmarkEnd w:id="111"/>
+            <w:bookmarkStart w:id="159" w:name="Kontrollkästchen14"/>
+            <w:bookmarkStart w:id="160" w:name="__Fieldmark__1286_539089255"/>
+            <w:bookmarkStart w:id="161" w:name="__Fieldmark__1042_510134216"/>
+            <w:bookmarkStart w:id="162" w:name="__Fieldmark__1286_539089255"/>
+            <w:bookmarkStart w:id="163" w:name="__Fieldmark__1286_539089255"/>
+            <w:bookmarkEnd w:id="161"/>
+            <w:bookmarkEnd w:id="163"/>
             <w:r>
               <w:rPr/>
             </w:r>
             <w:r>
               <w:fldChar w:fldCharType="end"/>
             </w:r>
-            <w:bookmarkEnd w:id="109"/>
+            <w:bookmarkEnd w:id="159"/>
             <w:r>
               <w:rPr>
                 <w:lang w:val="fr-CH"/>
@@ -7810,7 +7970,7 @@
             <w:r>
               <w:fldChar w:fldCharType="begin">
                 <w:ffData>
-                  <w:name w:val="__Fieldmark__1047_510134216"/>
+                  <w:name w:val="__Fieldmark__1298_539089255"/>
                   <w:enabled/>
                   <w:calcOnExit w:val="0"/>
                 </w:ffData>
@@ -7822,9 +7982,11 @@
             <w:r>
               <w:fldChar w:fldCharType="separate"/>
             </w:r>
-            <w:bookmarkStart w:id="112" w:name="__Fieldmark__1047_510134216"/>
-            <w:bookmarkStart w:id="113" w:name="__Fieldmark__1047_510134216"/>
-            <w:bookmarkEnd w:id="113"/>
+            <w:bookmarkStart w:id="164" w:name="__Fieldmark__1047_510134216"/>
+            <w:bookmarkStart w:id="165" w:name="__Fieldmark__1298_539089255"/>
+            <w:bookmarkStart w:id="166" w:name="__Fieldmark__1298_539089255"/>
+            <w:bookmarkEnd w:id="164"/>
+            <w:bookmarkEnd w:id="166"/>
             <w:r>
               <w:rPr>
                 <w:lang w:val="fr-CH"/>
@@ -7837,8 +7999,10 @@
               </w:rPr>
               <w:t>. . .</w:t>
             </w:r>
-            <w:bookmarkStart w:id="114" w:name="__Fieldmark__1047_510134216"/>
-            <w:bookmarkEnd w:id="114"/>
+            <w:bookmarkStart w:id="167" w:name="__Fieldmark__1047_510134216154"/>
+            <w:bookmarkStart w:id="168" w:name="__Fieldmark__1298_539089255"/>
+            <w:bookmarkEnd w:id="167"/>
+            <w:bookmarkEnd w:id="168"/>
             <w:r>
               <w:rPr>
                 <w:sz w:val="20"/>
@@ -7885,10 +8049,12 @@
             <w:r>
               <w:fldChar w:fldCharType="separate"/>
             </w:r>
-            <w:bookmarkStart w:id="115" w:name="__Fieldmark__1051_510134216"/>
-            <w:bookmarkStart w:id="116" w:name="__Fieldmark__1051_510134216"/>
-            <w:bookmarkStart w:id="117" w:name="__Fieldmark__1051_510134216"/>
-            <w:bookmarkEnd w:id="117"/>
+            <w:bookmarkStart w:id="169" w:name="__Fieldmark__1307_539089255"/>
+            <w:bookmarkStart w:id="170" w:name="__Fieldmark__1051_510134216"/>
+            <w:bookmarkStart w:id="171" w:name="__Fieldmark__1307_539089255"/>
+            <w:bookmarkStart w:id="172" w:name="__Fieldmark__1307_539089255"/>
+            <w:bookmarkEnd w:id="170"/>
+            <w:bookmarkEnd w:id="172"/>
             <w:r>
               <w:rPr/>
             </w:r>
@@ -7904,7 +8070,7 @@
             <w:r>
               <w:fldChar w:fldCharType="begin">
                 <w:ffData>
-                  <w:name w:val="Text45"/>
+                  <w:name w:val="__Fieldmark__1318_539089255"/>
                   <w:enabled/>
                   <w:calcOnExit w:val="0"/>
                 </w:ffData>
@@ -7916,9 +8082,11 @@
             <w:r>
               <w:fldChar w:fldCharType="separate"/>
             </w:r>
-            <w:bookmarkStart w:id="118" w:name="Text45"/>
-            <w:bookmarkStart w:id="119" w:name="Text45"/>
-            <w:bookmarkEnd w:id="119"/>
+            <w:bookmarkStart w:id="173" w:name="Text45"/>
+            <w:bookmarkStart w:id="174" w:name="__Fieldmark__1318_539089255"/>
+            <w:bookmarkStart w:id="175" w:name="__Fieldmark__1318_539089255"/>
+            <w:bookmarkEnd w:id="173"/>
+            <w:bookmarkEnd w:id="175"/>
             <w:r>
               <w:rPr>
                 <w:lang w:val="fr-CH"/>
@@ -7931,8 +8099,10 @@
               </w:rPr>
               <w:t>     </w:t>
             </w:r>
-            <w:bookmarkStart w:id="120" w:name="Text45"/>
-            <w:bookmarkEnd w:id="120"/>
+            <w:bookmarkStart w:id="176" w:name="Text45162"/>
+            <w:bookmarkStart w:id="177" w:name="__Fieldmark__1318_539089255"/>
+            <w:bookmarkEnd w:id="176"/>
+            <w:bookmarkEnd w:id="177"/>
             <w:r>
               <w:rPr>
                 <w:sz w:val="20"/>
@@ -7979,10 +8149,12 @@
             <w:r>
               <w:fldChar w:fldCharType="separate"/>
             </w:r>
-            <w:bookmarkStart w:id="121" w:name="__Fieldmark__1062_510134216"/>
-            <w:bookmarkStart w:id="122" w:name="__Fieldmark__1062_510134216"/>
-            <w:bookmarkStart w:id="123" w:name="__Fieldmark__1062_510134216"/>
-            <w:bookmarkEnd w:id="123"/>
+            <w:bookmarkStart w:id="178" w:name="__Fieldmark__1326_539089255"/>
+            <w:bookmarkStart w:id="179" w:name="__Fieldmark__1062_510134216"/>
+            <w:bookmarkStart w:id="180" w:name="__Fieldmark__1326_539089255"/>
+            <w:bookmarkStart w:id="181" w:name="__Fieldmark__1326_539089255"/>
+            <w:bookmarkEnd w:id="179"/>
+            <w:bookmarkEnd w:id="181"/>
             <w:r>
               <w:rPr/>
             </w:r>
@@ -7998,7 +8170,7 @@
             <w:r>
               <w:fldChar w:fldCharType="begin">
                 <w:ffData>
-                  <w:name w:val="__Fieldmark__1070_510134216"/>
+                  <w:name w:val="__Fieldmark__1337_539089255"/>
                   <w:enabled/>
                   <w:calcOnExit w:val="0"/>
                 </w:ffData>
@@ -8010,9 +8182,11 @@
             <w:r>
               <w:fldChar w:fldCharType="separate"/>
             </w:r>
-            <w:bookmarkStart w:id="124" w:name="__Fieldmark__1070_510134216"/>
-            <w:bookmarkStart w:id="125" w:name="__Fieldmark__1070_510134216"/>
-            <w:bookmarkEnd w:id="125"/>
+            <w:bookmarkStart w:id="182" w:name="__Fieldmark__1070_510134216"/>
+            <w:bookmarkStart w:id="183" w:name="__Fieldmark__1337_539089255"/>
+            <w:bookmarkStart w:id="184" w:name="__Fieldmark__1337_539089255"/>
+            <w:bookmarkEnd w:id="182"/>
+            <w:bookmarkEnd w:id="184"/>
             <w:r>
               <w:rPr>
                 <w:lang w:val="fr-CH"/>
@@ -8025,8 +8199,10 @@
               </w:rPr>
               <w:t>     </w:t>
             </w:r>
-            <w:bookmarkStart w:id="126" w:name="__Fieldmark__1070_510134216"/>
-            <w:bookmarkEnd w:id="126"/>
+            <w:bookmarkStart w:id="185" w:name="__Fieldmark__1070_510134216170"/>
+            <w:bookmarkStart w:id="186" w:name="__Fieldmark__1337_539089255"/>
+            <w:bookmarkEnd w:id="185"/>
+            <w:bookmarkEnd w:id="186"/>
             <w:r>
               <w:rPr>
                 <w:sz w:val="20"/>
@@ -8064,8 +8240,9 @@
     </w:tbl>
     <w:p>
       <w:pPr>
-        <w:pStyle w:val="Heading1"/>
+        <w:pStyle w:val="Titre1"/>
         <w:tabs>
+          <w:tab w:val="right" w:pos="0" w:leader="none"/>
           <w:tab w:val="left" w:pos="284" w:leader="none"/>
         </w:tabs>
         <w:ind w:hanging="284"/>
@@ -8082,8 +8259,9 @@
     </w:p>
     <w:p>
       <w:pPr>
-        <w:pStyle w:val="Heading1"/>
+        <w:pStyle w:val="Titre1"/>
         <w:tabs>
+          <w:tab w:val="right" w:pos="0" w:leader="none"/>
           <w:tab w:val="left" w:pos="284" w:leader="none"/>
         </w:tabs>
         <w:ind w:hanging="0"/>
@@ -8112,7 +8290,7 @@
           <w:bottom w:w="0" w:type="dxa"/>
           <w:right w:w="70" w:type="dxa"/>
         </w:tblCellMar>
-        <w:tblLook w:val="0000" w:noVBand="0" w:noHBand="0" w:lastColumn="0" w:firstColumn="0" w:lastRow="0" w:firstRow="0"/>
+        <w:tblLook w:noVBand="0" w:val="0000" w:noHBand="0" w:lastColumn="0" w:firstColumn="0" w:lastRow="0" w:firstRow="0"/>
       </w:tblPr>
       <w:tblGrid>
         <w:gridCol w:w="3953"/>
@@ -8163,7 +8341,7 @@
             <w:r>
               <w:fldChar w:fldCharType="begin">
                 <w:ffData>
-                  <w:name w:val="Text46"/>
+                  <w:name w:val="__Fieldmark__1363_539089255"/>
                   <w:enabled/>
                   <w:calcOnExit w:val="0"/>
                 </w:ffData>
@@ -8175,20 +8353,37 @@
             <w:r>
               <w:fldChar w:fldCharType="separate"/>
             </w:r>
-            <w:bookmarkStart w:id="127" w:name="Text4663"/>
-            <w:bookmarkStart w:id="128" w:name="Text46"/>
-            <w:bookmarkStart w:id="129" w:name="Text46"/>
-            <w:bookmarkEnd w:id="129"/>
+            <w:bookmarkStart w:id="187" w:name="Text46"/>
+            <w:bookmarkStart w:id="188" w:name="__Fieldmark__1363_539089255"/>
+            <w:bookmarkStart w:id="189" w:name="__Fieldmark__1363_539089255"/>
+            <w:bookmarkEnd w:id="187"/>
+            <w:bookmarkEnd w:id="189"/>
             <w:r>
               <w:rPr>
                 <w:sz w:val="20"/>
                 <w:lang w:val="fr-CH"/>
               </w:rPr>
-              <w:t>     </w:t>
-            </w:r>
-            <w:bookmarkStart w:id="130" w:name="Text46"/>
-            <w:bookmarkEnd w:id="130"/>
-            <w:bookmarkEnd w:id="127"/>
+            </w:r>
+            <w:bookmarkStart w:id="190" w:name="Text4663"/>
+            <w:r>
+              <w:rPr>
+                <w:sz w:val="20"/>
+                <w:lang w:val="fr-CH"/>
+              </w:rPr>
+              <w:t>Conthey, 22/12/2015</w:t>
+            </w:r>
+            <w:r>
+              <w:rPr>
+                <w:sz w:val="20"/>
+                <w:lang w:val="fr-CH"/>
+              </w:rPr>
+              <w:t>   </w:t>
+            </w:r>
+            <w:bookmarkStart w:id="191" w:name="Text46181"/>
+            <w:bookmarkStart w:id="192" w:name="__Fieldmark__1363_539089255"/>
+            <w:bookmarkEnd w:id="190"/>
+            <w:bookmarkEnd w:id="191"/>
+            <w:bookmarkEnd w:id="192"/>
             <w:r>
               <w:rPr>
                 <w:sz w:val="20"/>
@@ -8240,7 +8435,7 @@
             <w:r>
               <w:fldChar w:fldCharType="begin">
                 <w:ffData>
-                  <w:name w:val="Text47"/>
+                  <w:name w:val="__Fieldmark__1376_539089255"/>
                   <w:enabled/>
                   <w:calcOnExit w:val="0"/>
                 </w:ffData>
@@ -8252,20 +8447,44 @@
             <w:r>
               <w:fldChar w:fldCharType="separate"/>
             </w:r>
-            <w:bookmarkStart w:id="131" w:name="Text4765"/>
-            <w:bookmarkStart w:id="132" w:name="Text47"/>
-            <w:bookmarkStart w:id="133" w:name="Text47"/>
-            <w:bookmarkEnd w:id="133"/>
+            <w:bookmarkStart w:id="193" w:name="Text47"/>
+            <w:bookmarkStart w:id="194" w:name="__Fieldmark__1376_539089255"/>
+            <w:bookmarkStart w:id="195" w:name="__Fieldmark__1376_539089255"/>
+            <w:bookmarkEnd w:id="193"/>
+            <w:bookmarkEnd w:id="195"/>
             <w:r>
               <w:rPr>
                 <w:sz w:val="20"/>
                 <w:lang w:val="fr-CH"/>
               </w:rPr>
-              <w:t>     </w:t>
-            </w:r>
-            <w:bookmarkStart w:id="134" w:name="Text47"/>
-            <w:bookmarkEnd w:id="134"/>
-            <w:bookmarkEnd w:id="131"/>
+            </w:r>
+            <w:bookmarkStart w:id="196" w:name="Text4765"/>
+            <w:r>
+              <w:rPr>
+                <w:sz w:val="20"/>
+                <w:lang w:val="fr-CH"/>
+              </w:rPr>
+              <w:t> </w:t>
+            </w:r>
+            <w:r>
+              <w:rPr>
+                <w:sz w:val="20"/>
+                <w:lang w:val="fr-CH"/>
+              </w:rPr>
+              <w:t>MJF</w:t>
+            </w:r>
+            <w:r>
+              <w:rPr>
+                <w:sz w:val="20"/>
+                <w:lang w:val="fr-CH"/>
+              </w:rPr>
+              <w:t>    </w:t>
+            </w:r>
+            <w:bookmarkStart w:id="197" w:name="Text47186"/>
+            <w:bookmarkStart w:id="198" w:name="__Fieldmark__1376_539089255"/>
+            <w:bookmarkEnd w:id="196"/>
+            <w:bookmarkEnd w:id="197"/>
+            <w:bookmarkEnd w:id="198"/>
             <w:r>
               <w:rPr>
                 <w:sz w:val="20"/>
@@ -8288,7 +8507,7 @@
           <w:pgNumType w:fmt="decimal"/>
           <w:formProt w:val="false"/>
           <w:textDirection w:val="lrTb"/>
-          <w:docGrid w:type="default" w:linePitch="240" w:charSpace="10239"/>
+          <w:docGrid w:type="default" w:linePitch="289" w:charSpace="10239"/>
         </w:sectPr>
       </w:pPr>
     </w:p>
@@ -8310,8 +8529,9 @@
     </w:p>
     <w:p>
       <w:pPr>
-        <w:pStyle w:val="Heading1"/>
+        <w:pStyle w:val="Titre1"/>
         <w:tabs>
+          <w:tab w:val="right" w:pos="0" w:leader="none"/>
           <w:tab w:val="left" w:pos="284" w:leader="none"/>
         </w:tabs>
         <w:ind w:hanging="284"/>
@@ -8368,7 +8588,7 @@
           <w:bottom w:w="0" w:type="dxa"/>
           <w:right w:w="70" w:type="dxa"/>
         </w:tblCellMar>
-        <w:tblLook w:val="0000" w:noVBand="0" w:noHBand="0" w:lastColumn="0" w:firstColumn="0" w:lastRow="0" w:firstRow="0"/>
+        <w:tblLook w:noVBand="0" w:val="0000" w:noHBand="0" w:lastColumn="0" w:firstColumn="0" w:lastRow="0" w:firstRow="0"/>
       </w:tblPr>
       <w:tblGrid>
         <w:gridCol w:w="7583"/>
@@ -8392,7 +8612,7 @@
             <w:r>
               <w:fldChar w:fldCharType="begin">
                 <w:ffData>
-                  <w:name w:val="__Fieldmark__1124_510134216"/>
+                  <w:name w:val="__Fieldmark__1400_539089255"/>
                   <w:enabled/>
                   <w:calcOnExit w:val="0"/>
                 </w:ffData>
@@ -8404,17 +8624,21 @@
             <w:r>
               <w:fldChar w:fldCharType="separate"/>
             </w:r>
-            <w:bookmarkStart w:id="135" w:name="__Fieldmark__1124_510134216"/>
-            <w:bookmarkStart w:id="136" w:name="__Fieldmark__1124_510134216"/>
-            <w:bookmarkEnd w:id="136"/>
+            <w:bookmarkStart w:id="199" w:name="__Fieldmark__1124_510134216"/>
+            <w:bookmarkStart w:id="200" w:name="__Fieldmark__1400_539089255"/>
+            <w:bookmarkStart w:id="201" w:name="__Fieldmark__1400_539089255"/>
+            <w:bookmarkEnd w:id="199"/>
+            <w:bookmarkEnd w:id="201"/>
             <w:r>
               <w:rPr>
                 <w:sz w:val="20"/>
               </w:rPr>
               <w:t>     </w:t>
             </w:r>
-            <w:bookmarkStart w:id="137" w:name="__Fieldmark__1124_510134216"/>
-            <w:bookmarkEnd w:id="137"/>
+            <w:bookmarkStart w:id="202" w:name="__Fieldmark__1124_510134216186"/>
+            <w:bookmarkStart w:id="203" w:name="__Fieldmark__1400_539089255"/>
+            <w:bookmarkEnd w:id="202"/>
+            <w:bookmarkEnd w:id="203"/>
             <w:r>
               <w:rPr>
                 <w:sz w:val="20"/>
@@ -8483,7 +8707,7 @@
       <w:formProt w:val="false"/>
       <w:titlePg/>
       <w:textDirection w:val="lrTb"/>
-      <w:docGrid w:type="default" w:linePitch="240" w:charSpace="10239"/>
+      <w:docGrid w:type="default" w:linePitch="289" w:charSpace="10239"/>
     </w:sectPr>
   </w:body>
 </w:document>
@@ -8493,7 +8717,7 @@
 <w:hdr xmlns:o="urn:schemas-microsoft-com:office:office" xmlns:r="http://schemas.openxmlformats.org/officeDocument/2006/relationships" xmlns:v="urn:schemas-microsoft-com:vml" xmlns:w="http://schemas.openxmlformats.org/wordprocessingml/2006/main" xmlns:w10="urn:schemas-microsoft-com:office:word" xmlns:wp="http://schemas.openxmlformats.org/drawingml/2006/wordprocessingDrawing" xmlns:wps="http://schemas.microsoft.com/office/word/2010/wordprocessingShape" xmlns:wpg="http://schemas.microsoft.com/office/word/2010/wordprocessingGroup" xmlns:mc="http://schemas.openxmlformats.org/markup-compatibility/2006" xmlns:wp14="http://schemas.microsoft.com/office/word/2010/wordprocessingDrawing" xmlns:w14="http://schemas.microsoft.com/office/word/2010/wordml" mc:Ignorable="w14 wp14">
   <w:p>
     <w:pPr>
-      <w:pStyle w:val="Header"/>
+      <w:pStyle w:val="Entte"/>
       <w:rPr/>
     </w:pPr>
     <w:r>
@@ -8840,6 +9064,7 @@
       </w:pPr>
       <w:rPr>
         <w:rFonts w:ascii="Symbol" w:hAnsi="Symbol" w:cs="Symbol" w:hint="default"/>
+        <w:rFonts w:cs="Symbol"/>
       </w:rPr>
     </w:lvl>
     <w:lvl w:ilvl="1">
@@ -8855,6 +9080,7 @@
       </w:pPr>
       <w:rPr>
         <w:rFonts w:ascii="Courier New" w:hAnsi="Courier New" w:cs="Courier New" w:hint="default"/>
+        <w:rFonts w:cs="Courier New"/>
       </w:rPr>
     </w:lvl>
     <w:lvl w:ilvl="2">
@@ -8870,6 +9096,7 @@
       </w:pPr>
       <w:rPr>
         <w:rFonts w:ascii="Wingdings" w:hAnsi="Wingdings" w:cs="Wingdings" w:hint="default"/>
+        <w:rFonts w:cs="Wingdings"/>
       </w:rPr>
     </w:lvl>
     <w:lvl w:ilvl="3">
@@ -8885,6 +9112,7 @@
       </w:pPr>
       <w:rPr>
         <w:rFonts w:ascii="Symbol" w:hAnsi="Symbol" w:cs="Symbol" w:hint="default"/>
+        <w:rFonts w:cs="Symbol"/>
       </w:rPr>
     </w:lvl>
     <w:lvl w:ilvl="4">
@@ -8900,6 +9128,7 @@
       </w:pPr>
       <w:rPr>
         <w:rFonts w:ascii="Courier New" w:hAnsi="Courier New" w:cs="Courier New" w:hint="default"/>
+        <w:rFonts w:cs="Courier New"/>
       </w:rPr>
     </w:lvl>
     <w:lvl w:ilvl="5">
@@ -8915,6 +9144,7 @@
       </w:pPr>
       <w:rPr>
         <w:rFonts w:ascii="Wingdings" w:hAnsi="Wingdings" w:cs="Wingdings" w:hint="default"/>
+        <w:rFonts w:cs="Wingdings"/>
       </w:rPr>
     </w:lvl>
     <w:lvl w:ilvl="6">
@@ -8930,6 +9160,7 @@
       </w:pPr>
       <w:rPr>
         <w:rFonts w:ascii="Symbol" w:hAnsi="Symbol" w:cs="Symbol" w:hint="default"/>
+        <w:rFonts w:cs="Symbol"/>
       </w:rPr>
     </w:lvl>
     <w:lvl w:ilvl="7">
@@ -8945,6 +9176,7 @@
       </w:pPr>
       <w:rPr>
         <w:rFonts w:ascii="Courier New" w:hAnsi="Courier New" w:cs="Courier New" w:hint="default"/>
+        <w:rFonts w:cs="Courier New"/>
       </w:rPr>
     </w:lvl>
     <w:lvl w:ilvl="8">
@@ -8960,6 +9192,7 @@
       </w:pPr>
       <w:rPr>
         <w:rFonts w:ascii="Wingdings" w:hAnsi="Wingdings" w:cs="Wingdings" w:hint="default"/>
+        <w:rFonts w:cs="Wingdings"/>
       </w:rPr>
     </w:lvl>
   </w:abstractNum>
@@ -9401,14 +9634,14 @@
     </w:pPr>
     <w:rPr>
       <w:rFonts w:ascii="Arial" w:hAnsi="Arial" w:eastAsia="Times New Roman" w:cs="Times New Roman"/>
-      <w:color w:val="auto"/>
+      <w:color w:val="00000A"/>
       <w:sz w:val="16"/>
       <w:szCs w:val="20"/>
       <w:lang w:val="de-CH" w:eastAsia="de-CH" w:bidi="ar-SA"/>
     </w:rPr>
   </w:style>
-  <w:style w:type="paragraph" w:styleId="Heading1">
-    <w:name w:val="Heading 1"/>
+  <w:style w:type="paragraph" w:styleId="Titre1">
+    <w:name w:val="Titre 1"/>
     <w:basedOn w:val="Normal"/>
     <w:next w:val="Normal"/>
     <w:qFormat/>
@@ -9424,16 +9657,16 @@
       <w:b/>
     </w:rPr>
   </w:style>
-  <w:style w:type="paragraph" w:styleId="Heading2">
-    <w:name w:val="Heading 2"/>
-    <w:basedOn w:val="Heading"/>
+  <w:style w:type="paragraph" w:styleId="Titre2">
+    <w:name w:val="Titre 2"/>
+    <w:basedOn w:val="Titre"/>
     <w:qFormat/>
     <w:pPr/>
     <w:rPr/>
   </w:style>
-  <w:style w:type="paragraph" w:styleId="Heading3">
-    <w:name w:val="Heading 3"/>
-    <w:basedOn w:val="Heading"/>
+  <w:style w:type="paragraph" w:styleId="Titre3">
+    <w:name w:val="Titre 3"/>
+    <w:basedOn w:val="Titre"/>
     <w:qFormat/>
     <w:pPr/>
     <w:rPr/>
@@ -9448,6 +9681,7 @@
   </w:style>
   <w:style w:type="character" w:styleId="InternetLink">
     <w:name w:val="Internet Link"/>
+    <w:qFormat/>
     <w:rPr>
       <w:color w:val="0000FF"/>
       <w:u w:val="single"/>
@@ -9462,10 +9696,39 @@
       <w:u w:val="single"/>
     </w:rPr>
   </w:style>
-  <w:style w:type="paragraph" w:styleId="Heading">
-    <w:name w:val="Heading"/>
+  <w:style w:type="character" w:styleId="ListLabel1">
+    <w:name w:val="ListLabel 1"/>
+    <w:qFormat/>
+    <w:rPr>
+      <w:rFonts w:cs="Symbol"/>
+    </w:rPr>
+  </w:style>
+  <w:style w:type="character" w:styleId="ListLabel2">
+    <w:name w:val="ListLabel 2"/>
+    <w:qFormat/>
+    <w:rPr>
+      <w:rFonts w:cs="Courier New"/>
+    </w:rPr>
+  </w:style>
+  <w:style w:type="character" w:styleId="ListLabel3">
+    <w:name w:val="ListLabel 3"/>
+    <w:qFormat/>
+    <w:rPr>
+      <w:rFonts w:cs="Wingdings"/>
+    </w:rPr>
+  </w:style>
+  <w:style w:type="character" w:styleId="LienInternet">
+    <w:name w:val="Lien Internet"/>
+    <w:rPr>
+      <w:color w:val="000080"/>
+      <w:u w:val="single"/>
+      <w:lang w:val="zxx" w:eastAsia="zxx" w:bidi="zxx"/>
+    </w:rPr>
+  </w:style>
+  <w:style w:type="paragraph" w:styleId="Titre">
+    <w:name w:val="Titre"/>
     <w:basedOn w:val="Normal"/>
-    <w:next w:val="TextBody"/>
+    <w:next w:val="Corpsdetexte"/>
     <w:qFormat/>
     <w:pPr>
       <w:keepNext/>
@@ -9477,24 +9740,24 @@
       <w:szCs w:val="28"/>
     </w:rPr>
   </w:style>
-  <w:style w:type="paragraph" w:styleId="TextBody">
-    <w:name w:val="Text Body"/>
+  <w:style w:type="paragraph" w:styleId="Corpsdetexte">
+    <w:name w:val="Corps de texte"/>
     <w:basedOn w:val="Normal"/>
     <w:pPr>
       <w:spacing w:lineRule="auto" w:line="288" w:before="0" w:after="140"/>
     </w:pPr>
     <w:rPr/>
   </w:style>
-  <w:style w:type="paragraph" w:styleId="List">
-    <w:name w:val="List"/>
+  <w:style w:type="paragraph" w:styleId="Liste">
+    <w:name w:val="Liste"/>
     <w:basedOn w:val="TextBody"/>
     <w:pPr/>
     <w:rPr>
       <w:rFonts w:cs="Noto Sans Devanagari"/>
     </w:rPr>
   </w:style>
-  <w:style w:type="paragraph" w:styleId="Caption">
-    <w:name w:val="Caption"/>
+  <w:style w:type="paragraph" w:styleId="Lgende">
+    <w:name w:val="Légende"/>
     <w:basedOn w:val="Normal"/>
     <w:qFormat/>
     <w:pPr>
@@ -9520,8 +9783,17 @@
       <w:rFonts w:cs="Noto Sans Devanagari"/>
     </w:rPr>
   </w:style>
-  <w:style w:type="paragraph" w:styleId="Header">
-    <w:name w:val="Header"/>
+  <w:style w:type="paragraph" w:styleId="TextBody">
+    <w:name w:val="Text Body"/>
+    <w:basedOn w:val="Normal"/>
+    <w:qFormat/>
+    <w:pPr>
+      <w:spacing w:lineRule="auto" w:line="288" w:before="0" w:after="140"/>
+    </w:pPr>
+    <w:rPr/>
+  </w:style>
+  <w:style w:type="paragraph" w:styleId="Entte">
+    <w:name w:val="En-tête"/>
     <w:basedOn w:val="Normal"/>
     <w:pPr>
       <w:tabs>
@@ -9535,8 +9807,8 @@
       <w:sz w:val="14"/>
     </w:rPr>
   </w:style>
-  <w:style w:type="paragraph" w:styleId="Footer">
-    <w:name w:val="Footer"/>
+  <w:style w:type="paragraph" w:styleId="Pieddepage">
+    <w:name w:val="Pied de page"/>
     <w:basedOn w:val="Normal"/>
     <w:pPr>
       <w:tabs>
@@ -9546,8 +9818,8 @@
     </w:pPr>
     <w:rPr/>
   </w:style>
-  <w:style w:type="paragraph" w:styleId="Title">
-    <w:name w:val="Title"/>
+  <w:style w:type="paragraph" w:styleId="Titreprincipal">
+    <w:name w:val="Titre principal"/>
     <w:basedOn w:val="Normal"/>
     <w:qFormat/>
     <w:pPr>
@@ -9573,7 +9845,7 @@
       <w:sz w:val="14"/>
     </w:rPr>
   </w:style>
-  <w:style w:type="paragraph" w:styleId="Caption1">
+  <w:style w:type="paragraph" w:styleId="Caption">
     <w:name w:val="caption"/>
     <w:basedOn w:val="Normal"/>
     <w:next w:val="Normal"/>
@@ -9601,9 +9873,16 @@
     <w:pPr/>
     <w:rPr/>
   </w:style>
-  <w:style w:type="paragraph" w:styleId="Subtitle">
-    <w:name w:val="Subtitle"/>
-    <w:basedOn w:val="Heading"/>
+  <w:style w:type="paragraph" w:styleId="Soustitre">
+    <w:name w:val="Sous-titre"/>
+    <w:basedOn w:val="Titre"/>
+    <w:qFormat/>
+    <w:pPr/>
+    <w:rPr/>
+  </w:style>
+  <w:style w:type="paragraph" w:styleId="Contenudecadre">
+    <w:name w:val="Contenu de cadre"/>
+    <w:basedOn w:val="Normal"/>
     <w:qFormat/>
     <w:pPr/>
     <w:rPr/>

</xml_diff>